<commit_message>
add notes for install cluster
</commit_message>
<xml_diff>
--- a/随堂笔记/chap02 高可用安装/kubeadm安装方式/kubeadm1.20(推荐-视频原版)/kubeadm1.20-视频原版.docx
+++ b/随堂笔记/chap02 高可用安装/kubeadm安装方式/kubeadm1.20(推荐-视频原版)/kubeadm1.20-视频原版.docx
@@ -19,6 +19,7 @@
       <w:bookmarkStart w:id="1" w:name="_Toc9499818"/>
       <w:bookmarkStart w:id="2" w:name="_Toc9524256"/>
       <w:bookmarkStart w:id="3" w:name="_Toc12714924"/>
+      <w:bookmarkStart w:id="4" w:name="_Toc61089586"/>
       <w:r>
         <w:rPr>
           <w:rFonts w:ascii="Arial" w:eastAsia="黑体" w:hAnsi="Arial" w:cs="Arial" w:hint="eastAsia"/>
@@ -47,6 +48,1720 @@
       <w:bookmarkEnd w:id="1"/>
       <w:bookmarkEnd w:id="2"/>
       <w:bookmarkEnd w:id="3"/>
+      <w:bookmarkEnd w:id="4"/>
+    </w:p>
+    <w:p>
+      <w:pPr>
+        <w:autoSpaceDE w:val="0"/>
+        <w:autoSpaceDN w:val="0"/>
+        <w:spacing w:before="120" w:afterLines="50" w:after="120"/>
+        <w:jc w:val="center"/>
+        <w:outlineLvl w:val="0"/>
+        <w:rPr>
+          <w:rFonts w:ascii="Arial" w:eastAsia="黑体" w:hAnsi="Arial" w:cs="Arial"/>
+          <w:sz w:val="52"/>
+          <w:szCs w:val="52"/>
+        </w:rPr>
+      </w:pPr>
+    </w:p>
+    <w:p>
+      <w:pPr>
+        <w:pStyle w:val="TOC1"/>
+        <w:tabs>
+          <w:tab w:val="right" w:leader="dot" w:pos="8495"/>
+        </w:tabs>
+        <w:rPr>
+          <w:rFonts w:eastAsiaTheme="minorEastAsia"/>
+          <w:noProof/>
+          <w:sz w:val="21"/>
+        </w:rPr>
+      </w:pPr>
+      <w:r>
+        <w:rPr>
+          <w:rFonts w:ascii="Arial" w:eastAsia="黑体" w:hAnsi="Arial" w:cs="Arial"/>
+          <w:sz w:val="52"/>
+          <w:szCs w:val="52"/>
+        </w:rPr>
+        <w:fldChar w:fldCharType="begin"/>
+      </w:r>
+      <w:r>
+        <w:rPr>
+          <w:rFonts w:ascii="Arial" w:eastAsia="黑体" w:hAnsi="Arial" w:cs="Arial"/>
+          <w:sz w:val="52"/>
+          <w:szCs w:val="52"/>
+        </w:rPr>
+        <w:instrText xml:space="preserve"> </w:instrText>
+      </w:r>
+      <w:r>
+        <w:rPr>
+          <w:rFonts w:ascii="Arial" w:eastAsia="黑体" w:hAnsi="Arial" w:cs="Arial" w:hint="eastAsia"/>
+          <w:sz w:val="52"/>
+          <w:szCs w:val="52"/>
+        </w:rPr>
+        <w:instrText>TOC \o "1-3" \h \z \u</w:instrText>
+      </w:r>
+      <w:r>
+        <w:rPr>
+          <w:rFonts w:ascii="Arial" w:eastAsia="黑体" w:hAnsi="Arial" w:cs="Arial"/>
+          <w:sz w:val="52"/>
+          <w:szCs w:val="52"/>
+        </w:rPr>
+        <w:instrText xml:space="preserve"> </w:instrText>
+      </w:r>
+      <w:r>
+        <w:rPr>
+          <w:rFonts w:ascii="Arial" w:eastAsia="黑体" w:hAnsi="Arial" w:cs="Arial"/>
+          <w:sz w:val="52"/>
+          <w:szCs w:val="52"/>
+        </w:rPr>
+        <w:fldChar w:fldCharType="separate"/>
+      </w:r>
+      <w:hyperlink w:anchor="_Toc61089586" w:history="1">
+        <w:r>
+          <w:rPr>
+            <w:rStyle w:val="aff7"/>
+            <w:rFonts w:ascii="Arial" w:eastAsia="黑体" w:hAnsi="Arial" w:cs="Arial"/>
+            <w:noProof/>
+          </w:rPr>
+          <w:t>再也不踩坑的</w:t>
+        </w:r>
+        <w:r>
+          <w:rPr>
+            <w:rStyle w:val="aff7"/>
+            <w:rFonts w:ascii="Arial" w:eastAsia="黑体" w:hAnsi="Arial" w:cs="Arial"/>
+            <w:noProof/>
+          </w:rPr>
+          <w:t>Kubernetes</w:t>
+        </w:r>
+        <w:r>
+          <w:rPr>
+            <w:rStyle w:val="aff7"/>
+            <w:rFonts w:ascii="Arial" w:eastAsia="黑体" w:hAnsi="Arial" w:cs="Arial"/>
+            <w:noProof/>
+          </w:rPr>
+          <w:t>实战指南</w:t>
+        </w:r>
+        <w:r>
+          <w:rPr>
+            <w:noProof/>
+            <w:webHidden/>
+          </w:rPr>
+          <w:tab/>
+        </w:r>
+        <w:r>
+          <w:rPr>
+            <w:noProof/>
+            <w:webHidden/>
+          </w:rPr>
+          <w:fldChar w:fldCharType="begin"/>
+        </w:r>
+        <w:r>
+          <w:rPr>
+            <w:noProof/>
+            <w:webHidden/>
+          </w:rPr>
+          <w:instrText xml:space="preserve"> PAGEREF _Toc61089586 \h </w:instrText>
+        </w:r>
+        <w:r>
+          <w:rPr>
+            <w:noProof/>
+            <w:webHidden/>
+          </w:rPr>
+        </w:r>
+        <w:r>
+          <w:rPr>
+            <w:noProof/>
+            <w:webHidden/>
+          </w:rPr>
+          <w:fldChar w:fldCharType="separate"/>
+        </w:r>
+        <w:r>
+          <w:rPr>
+            <w:noProof/>
+            <w:webHidden/>
+          </w:rPr>
+          <w:t>III</w:t>
+        </w:r>
+        <w:r>
+          <w:rPr>
+            <w:noProof/>
+            <w:webHidden/>
+          </w:rPr>
+          <w:fldChar w:fldCharType="end"/>
+        </w:r>
+      </w:hyperlink>
+    </w:p>
+    <w:p>
+      <w:pPr>
+        <w:pStyle w:val="TOC1"/>
+        <w:tabs>
+          <w:tab w:val="left" w:pos="840"/>
+          <w:tab w:val="right" w:leader="dot" w:pos="8495"/>
+        </w:tabs>
+        <w:rPr>
+          <w:rFonts w:eastAsiaTheme="minorEastAsia"/>
+          <w:noProof/>
+          <w:sz w:val="21"/>
+        </w:rPr>
+      </w:pPr>
+      <w:hyperlink w:anchor="_Toc61089587" w:history="1">
+        <w:r>
+          <w:rPr>
+            <w:rStyle w:val="aff7"/>
+            <w:noProof/>
+          </w:rPr>
+          <w:t>第一章</w:t>
+        </w:r>
+        <w:r>
+          <w:rPr>
+            <w:rFonts w:eastAsiaTheme="minorEastAsia"/>
+            <w:noProof/>
+            <w:sz w:val="21"/>
+          </w:rPr>
+          <w:tab/>
+        </w:r>
+        <w:r>
+          <w:rPr>
+            <w:rStyle w:val="aff7"/>
+            <w:noProof/>
+          </w:rPr>
+          <w:t>安装前必读</w:t>
+        </w:r>
+        <w:r>
+          <w:rPr>
+            <w:noProof/>
+            <w:webHidden/>
+          </w:rPr>
+          <w:tab/>
+        </w:r>
+        <w:r>
+          <w:rPr>
+            <w:noProof/>
+            <w:webHidden/>
+          </w:rPr>
+          <w:fldChar w:fldCharType="begin"/>
+        </w:r>
+        <w:r>
+          <w:rPr>
+            <w:noProof/>
+            <w:webHidden/>
+          </w:rPr>
+          <w:instrText xml:space="preserve"> PAGEREF _Toc61089587 \h </w:instrText>
+        </w:r>
+        <w:r>
+          <w:rPr>
+            <w:noProof/>
+            <w:webHidden/>
+          </w:rPr>
+        </w:r>
+        <w:r>
+          <w:rPr>
+            <w:noProof/>
+            <w:webHidden/>
+          </w:rPr>
+          <w:fldChar w:fldCharType="separate"/>
+        </w:r>
+        <w:r>
+          <w:rPr>
+            <w:noProof/>
+            <w:webHidden/>
+          </w:rPr>
+          <w:t>III</w:t>
+        </w:r>
+        <w:r>
+          <w:rPr>
+            <w:noProof/>
+            <w:webHidden/>
+          </w:rPr>
+          <w:fldChar w:fldCharType="end"/>
+        </w:r>
+      </w:hyperlink>
+    </w:p>
+    <w:p>
+      <w:pPr>
+        <w:pStyle w:val="TOC1"/>
+        <w:tabs>
+          <w:tab w:val="left" w:pos="1260"/>
+          <w:tab w:val="right" w:leader="dot" w:pos="8495"/>
+        </w:tabs>
+        <w:rPr>
+          <w:rFonts w:eastAsiaTheme="minorEastAsia"/>
+          <w:noProof/>
+          <w:sz w:val="21"/>
+        </w:rPr>
+      </w:pPr>
+      <w:hyperlink w:anchor="_Toc61089588" w:history="1">
+        <w:r>
+          <w:rPr>
+            <w:rStyle w:val="aff7"/>
+            <w:noProof/>
+          </w:rPr>
+          <w:t>第二章</w:t>
+        </w:r>
+        <w:r>
+          <w:rPr>
+            <w:rFonts w:eastAsiaTheme="minorEastAsia"/>
+            <w:noProof/>
+            <w:sz w:val="21"/>
+          </w:rPr>
+          <w:tab/>
+        </w:r>
+        <w:r>
+          <w:rPr>
+            <w:rStyle w:val="aff7"/>
+            <w:noProof/>
+          </w:rPr>
+          <w:t>kubeadm</w:t>
+        </w:r>
+        <w:r>
+          <w:rPr>
+            <w:rStyle w:val="aff7"/>
+            <w:noProof/>
+          </w:rPr>
+          <w:t>高可用安装</w:t>
+        </w:r>
+        <w:r>
+          <w:rPr>
+            <w:rStyle w:val="aff7"/>
+            <w:noProof/>
+          </w:rPr>
+          <w:t>k8s</w:t>
+        </w:r>
+        <w:r>
+          <w:rPr>
+            <w:rStyle w:val="aff7"/>
+            <w:noProof/>
+          </w:rPr>
+          <w:t>集群最新版</w:t>
+        </w:r>
+        <w:r>
+          <w:rPr>
+            <w:noProof/>
+            <w:webHidden/>
+          </w:rPr>
+          <w:tab/>
+        </w:r>
+        <w:r>
+          <w:rPr>
+            <w:noProof/>
+            <w:webHidden/>
+          </w:rPr>
+          <w:fldChar w:fldCharType="begin"/>
+        </w:r>
+        <w:r>
+          <w:rPr>
+            <w:noProof/>
+            <w:webHidden/>
+          </w:rPr>
+          <w:instrText xml:space="preserve"> PAGEREF _Toc61089588 \h </w:instrText>
+        </w:r>
+        <w:r>
+          <w:rPr>
+            <w:noProof/>
+            <w:webHidden/>
+          </w:rPr>
+        </w:r>
+        <w:r>
+          <w:rPr>
+            <w:noProof/>
+            <w:webHidden/>
+          </w:rPr>
+          <w:fldChar w:fldCharType="separate"/>
+        </w:r>
+        <w:r>
+          <w:rPr>
+            <w:noProof/>
+            <w:webHidden/>
+          </w:rPr>
+          <w:t>4</w:t>
+        </w:r>
+        <w:r>
+          <w:rPr>
+            <w:noProof/>
+            <w:webHidden/>
+          </w:rPr>
+          <w:fldChar w:fldCharType="end"/>
+        </w:r>
+      </w:hyperlink>
+    </w:p>
+    <w:p>
+      <w:pPr>
+        <w:pStyle w:val="TOC2"/>
+        <w:tabs>
+          <w:tab w:val="left" w:pos="1260"/>
+          <w:tab w:val="right" w:leader="dot" w:pos="8495"/>
+        </w:tabs>
+        <w:ind w:left="400"/>
+        <w:rPr>
+          <w:rFonts w:eastAsiaTheme="minorEastAsia"/>
+          <w:noProof/>
+          <w:sz w:val="21"/>
+        </w:rPr>
+      </w:pPr>
+      <w:hyperlink w:anchor="_Toc61089589" w:history="1">
+        <w:r>
+          <w:rPr>
+            <w:rStyle w:val="aff7"/>
+            <w:noProof/>
+          </w:rPr>
+          <w:t>2.1</w:t>
+        </w:r>
+        <w:r>
+          <w:rPr>
+            <w:rFonts w:eastAsiaTheme="minorEastAsia"/>
+            <w:noProof/>
+            <w:sz w:val="21"/>
+          </w:rPr>
+          <w:tab/>
+        </w:r>
+        <w:r>
+          <w:rPr>
+            <w:rStyle w:val="aff7"/>
+            <w:noProof/>
+          </w:rPr>
+          <w:t>基本环境配置</w:t>
+        </w:r>
+        <w:r>
+          <w:rPr>
+            <w:noProof/>
+            <w:webHidden/>
+          </w:rPr>
+          <w:tab/>
+        </w:r>
+        <w:r>
+          <w:rPr>
+            <w:noProof/>
+            <w:webHidden/>
+          </w:rPr>
+          <w:fldChar w:fldCharType="begin"/>
+        </w:r>
+        <w:r>
+          <w:rPr>
+            <w:noProof/>
+            <w:webHidden/>
+          </w:rPr>
+          <w:instrText xml:space="preserve"> PAGEREF _Toc61089589 \h </w:instrText>
+        </w:r>
+        <w:r>
+          <w:rPr>
+            <w:noProof/>
+            <w:webHidden/>
+          </w:rPr>
+        </w:r>
+        <w:r>
+          <w:rPr>
+            <w:noProof/>
+            <w:webHidden/>
+          </w:rPr>
+          <w:fldChar w:fldCharType="separate"/>
+        </w:r>
+        <w:r>
+          <w:rPr>
+            <w:noProof/>
+            <w:webHidden/>
+          </w:rPr>
+          <w:t>4</w:t>
+        </w:r>
+        <w:r>
+          <w:rPr>
+            <w:noProof/>
+            <w:webHidden/>
+          </w:rPr>
+          <w:fldChar w:fldCharType="end"/>
+        </w:r>
+      </w:hyperlink>
+    </w:p>
+    <w:p>
+      <w:pPr>
+        <w:pStyle w:val="TOC2"/>
+        <w:tabs>
+          <w:tab w:val="left" w:pos="1260"/>
+          <w:tab w:val="right" w:leader="dot" w:pos="8495"/>
+        </w:tabs>
+        <w:ind w:left="400"/>
+        <w:rPr>
+          <w:rFonts w:eastAsiaTheme="minorEastAsia"/>
+          <w:noProof/>
+          <w:sz w:val="21"/>
+        </w:rPr>
+      </w:pPr>
+      <w:hyperlink w:anchor="_Toc61089590" w:history="1">
+        <w:r>
+          <w:rPr>
+            <w:rStyle w:val="aff7"/>
+            <w:noProof/>
+          </w:rPr>
+          <w:t>2.2</w:t>
+        </w:r>
+        <w:r>
+          <w:rPr>
+            <w:rFonts w:eastAsiaTheme="minorEastAsia"/>
+            <w:noProof/>
+            <w:sz w:val="21"/>
+          </w:rPr>
+          <w:tab/>
+        </w:r>
+        <w:r>
+          <w:rPr>
+            <w:rStyle w:val="aff7"/>
+            <w:noProof/>
+          </w:rPr>
+          <w:t>内核配置</w:t>
+        </w:r>
+        <w:r>
+          <w:rPr>
+            <w:noProof/>
+            <w:webHidden/>
+          </w:rPr>
+          <w:tab/>
+        </w:r>
+        <w:r>
+          <w:rPr>
+            <w:noProof/>
+            <w:webHidden/>
+          </w:rPr>
+          <w:fldChar w:fldCharType="begin"/>
+        </w:r>
+        <w:r>
+          <w:rPr>
+            <w:noProof/>
+            <w:webHidden/>
+          </w:rPr>
+          <w:instrText xml:space="preserve"> PAGEREF _Toc61089590 \h </w:instrText>
+        </w:r>
+        <w:r>
+          <w:rPr>
+            <w:noProof/>
+            <w:webHidden/>
+          </w:rPr>
+        </w:r>
+        <w:r>
+          <w:rPr>
+            <w:noProof/>
+            <w:webHidden/>
+          </w:rPr>
+          <w:fldChar w:fldCharType="separate"/>
+        </w:r>
+        <w:r>
+          <w:rPr>
+            <w:noProof/>
+            <w:webHidden/>
+          </w:rPr>
+          <w:t>6</w:t>
+        </w:r>
+        <w:r>
+          <w:rPr>
+            <w:noProof/>
+            <w:webHidden/>
+          </w:rPr>
+          <w:fldChar w:fldCharType="end"/>
+        </w:r>
+      </w:hyperlink>
+    </w:p>
+    <w:p>
+      <w:pPr>
+        <w:pStyle w:val="TOC2"/>
+        <w:tabs>
+          <w:tab w:val="left" w:pos="1260"/>
+          <w:tab w:val="right" w:leader="dot" w:pos="8495"/>
+        </w:tabs>
+        <w:ind w:left="400"/>
+        <w:rPr>
+          <w:rFonts w:eastAsiaTheme="minorEastAsia"/>
+          <w:noProof/>
+          <w:sz w:val="21"/>
+        </w:rPr>
+      </w:pPr>
+      <w:hyperlink w:anchor="_Toc61089591" w:history="1">
+        <w:r>
+          <w:rPr>
+            <w:rStyle w:val="aff7"/>
+            <w:noProof/>
+          </w:rPr>
+          <w:t>2.3</w:t>
+        </w:r>
+        <w:r>
+          <w:rPr>
+            <w:rFonts w:eastAsiaTheme="minorEastAsia"/>
+            <w:noProof/>
+            <w:sz w:val="21"/>
+          </w:rPr>
+          <w:tab/>
+        </w:r>
+        <w:r>
+          <w:rPr>
+            <w:rStyle w:val="aff7"/>
+            <w:noProof/>
+          </w:rPr>
+          <w:t>基本组件安装</w:t>
+        </w:r>
+        <w:r>
+          <w:rPr>
+            <w:noProof/>
+            <w:webHidden/>
+          </w:rPr>
+          <w:tab/>
+        </w:r>
+        <w:r>
+          <w:rPr>
+            <w:noProof/>
+            <w:webHidden/>
+          </w:rPr>
+          <w:fldChar w:fldCharType="begin"/>
+        </w:r>
+        <w:r>
+          <w:rPr>
+            <w:noProof/>
+            <w:webHidden/>
+          </w:rPr>
+          <w:instrText xml:space="preserve"> PAGEREF _Toc61089591 \h </w:instrText>
+        </w:r>
+        <w:r>
+          <w:rPr>
+            <w:noProof/>
+            <w:webHidden/>
+          </w:rPr>
+        </w:r>
+        <w:r>
+          <w:rPr>
+            <w:noProof/>
+            <w:webHidden/>
+          </w:rPr>
+          <w:fldChar w:fldCharType="separate"/>
+        </w:r>
+        <w:r>
+          <w:rPr>
+            <w:noProof/>
+            <w:webHidden/>
+          </w:rPr>
+          <w:t>8</w:t>
+        </w:r>
+        <w:r>
+          <w:rPr>
+            <w:noProof/>
+            <w:webHidden/>
+          </w:rPr>
+          <w:fldChar w:fldCharType="end"/>
+        </w:r>
+      </w:hyperlink>
+    </w:p>
+    <w:p>
+      <w:pPr>
+        <w:pStyle w:val="TOC2"/>
+        <w:tabs>
+          <w:tab w:val="left" w:pos="1260"/>
+          <w:tab w:val="right" w:leader="dot" w:pos="8495"/>
+        </w:tabs>
+        <w:ind w:left="400"/>
+        <w:rPr>
+          <w:rFonts w:eastAsiaTheme="minorEastAsia"/>
+          <w:noProof/>
+          <w:sz w:val="21"/>
+        </w:rPr>
+      </w:pPr>
+      <w:hyperlink w:anchor="_Toc61089592" w:history="1">
+        <w:r>
+          <w:rPr>
+            <w:rStyle w:val="aff7"/>
+            <w:noProof/>
+          </w:rPr>
+          <w:t>2.4</w:t>
+        </w:r>
+        <w:r>
+          <w:rPr>
+            <w:rFonts w:eastAsiaTheme="minorEastAsia"/>
+            <w:noProof/>
+            <w:sz w:val="21"/>
+          </w:rPr>
+          <w:tab/>
+        </w:r>
+        <w:r>
+          <w:rPr>
+            <w:rStyle w:val="aff7"/>
+            <w:noProof/>
+          </w:rPr>
+          <w:t>高可用组件安装</w:t>
+        </w:r>
+        <w:r>
+          <w:rPr>
+            <w:noProof/>
+            <w:webHidden/>
+          </w:rPr>
+          <w:tab/>
+        </w:r>
+        <w:r>
+          <w:rPr>
+            <w:noProof/>
+            <w:webHidden/>
+          </w:rPr>
+          <w:fldChar w:fldCharType="begin"/>
+        </w:r>
+        <w:r>
+          <w:rPr>
+            <w:noProof/>
+            <w:webHidden/>
+          </w:rPr>
+          <w:instrText xml:space="preserve"> PAGEREF _Toc61089592 \h </w:instrText>
+        </w:r>
+        <w:r>
+          <w:rPr>
+            <w:noProof/>
+            <w:webHidden/>
+          </w:rPr>
+        </w:r>
+        <w:r>
+          <w:rPr>
+            <w:noProof/>
+            <w:webHidden/>
+          </w:rPr>
+          <w:fldChar w:fldCharType="separate"/>
+        </w:r>
+        <w:r>
+          <w:rPr>
+            <w:noProof/>
+            <w:webHidden/>
+          </w:rPr>
+          <w:t>9</w:t>
+        </w:r>
+        <w:r>
+          <w:rPr>
+            <w:noProof/>
+            <w:webHidden/>
+          </w:rPr>
+          <w:fldChar w:fldCharType="end"/>
+        </w:r>
+      </w:hyperlink>
+    </w:p>
+    <w:p>
+      <w:pPr>
+        <w:pStyle w:val="TOC2"/>
+        <w:tabs>
+          <w:tab w:val="left" w:pos="1260"/>
+          <w:tab w:val="right" w:leader="dot" w:pos="8495"/>
+        </w:tabs>
+        <w:ind w:left="400"/>
+        <w:rPr>
+          <w:rFonts w:eastAsiaTheme="minorEastAsia"/>
+          <w:noProof/>
+          <w:sz w:val="21"/>
+        </w:rPr>
+      </w:pPr>
+      <w:hyperlink w:anchor="_Toc61089593" w:history="1">
+        <w:r>
+          <w:rPr>
+            <w:rStyle w:val="aff7"/>
+            <w:noProof/>
+          </w:rPr>
+          <w:t>2.5</w:t>
+        </w:r>
+        <w:r>
+          <w:rPr>
+            <w:rFonts w:eastAsiaTheme="minorEastAsia"/>
+            <w:noProof/>
+            <w:sz w:val="21"/>
+          </w:rPr>
+          <w:tab/>
+        </w:r>
+        <w:r>
+          <w:rPr>
+            <w:rStyle w:val="aff7"/>
+            <w:noProof/>
+          </w:rPr>
+          <w:t>集群初始化</w:t>
+        </w:r>
+        <w:r>
+          <w:rPr>
+            <w:noProof/>
+            <w:webHidden/>
+          </w:rPr>
+          <w:tab/>
+        </w:r>
+        <w:r>
+          <w:rPr>
+            <w:noProof/>
+            <w:webHidden/>
+          </w:rPr>
+          <w:fldChar w:fldCharType="begin"/>
+        </w:r>
+        <w:r>
+          <w:rPr>
+            <w:noProof/>
+            <w:webHidden/>
+          </w:rPr>
+          <w:instrText xml:space="preserve"> PAGEREF _Toc61089593 \h </w:instrText>
+        </w:r>
+        <w:r>
+          <w:rPr>
+            <w:noProof/>
+            <w:webHidden/>
+          </w:rPr>
+        </w:r>
+        <w:r>
+          <w:rPr>
+            <w:noProof/>
+            <w:webHidden/>
+          </w:rPr>
+          <w:fldChar w:fldCharType="separate"/>
+        </w:r>
+        <w:r>
+          <w:rPr>
+            <w:noProof/>
+            <w:webHidden/>
+          </w:rPr>
+          <w:t>13</w:t>
+        </w:r>
+        <w:r>
+          <w:rPr>
+            <w:noProof/>
+            <w:webHidden/>
+          </w:rPr>
+          <w:fldChar w:fldCharType="end"/>
+        </w:r>
+      </w:hyperlink>
+    </w:p>
+    <w:p>
+      <w:pPr>
+        <w:pStyle w:val="TOC2"/>
+        <w:tabs>
+          <w:tab w:val="left" w:pos="1260"/>
+          <w:tab w:val="right" w:leader="dot" w:pos="8495"/>
+        </w:tabs>
+        <w:ind w:left="400"/>
+        <w:rPr>
+          <w:rFonts w:eastAsiaTheme="minorEastAsia"/>
+          <w:noProof/>
+          <w:sz w:val="21"/>
+        </w:rPr>
+      </w:pPr>
+      <w:hyperlink w:anchor="_Toc61089594" w:history="1">
+        <w:r>
+          <w:rPr>
+            <w:rStyle w:val="aff7"/>
+            <w:noProof/>
+          </w:rPr>
+          <w:t>2.6</w:t>
+        </w:r>
+        <w:r>
+          <w:rPr>
+            <w:rFonts w:eastAsiaTheme="minorEastAsia"/>
+            <w:noProof/>
+            <w:sz w:val="21"/>
+          </w:rPr>
+          <w:tab/>
+        </w:r>
+        <w:r>
+          <w:rPr>
+            <w:rStyle w:val="aff7"/>
+            <w:noProof/>
+          </w:rPr>
+          <w:t>高可用</w:t>
+        </w:r>
+        <w:r>
+          <w:rPr>
+            <w:rStyle w:val="aff7"/>
+            <w:noProof/>
+          </w:rPr>
+          <w:t>Master</w:t>
+        </w:r>
+        <w:r>
+          <w:rPr>
+            <w:noProof/>
+            <w:webHidden/>
+          </w:rPr>
+          <w:tab/>
+        </w:r>
+        <w:r>
+          <w:rPr>
+            <w:noProof/>
+            <w:webHidden/>
+          </w:rPr>
+          <w:fldChar w:fldCharType="begin"/>
+        </w:r>
+        <w:r>
+          <w:rPr>
+            <w:noProof/>
+            <w:webHidden/>
+          </w:rPr>
+          <w:instrText xml:space="preserve"> PAGEREF _Toc61089594 \h </w:instrText>
+        </w:r>
+        <w:r>
+          <w:rPr>
+            <w:noProof/>
+            <w:webHidden/>
+          </w:rPr>
+        </w:r>
+        <w:r>
+          <w:rPr>
+            <w:noProof/>
+            <w:webHidden/>
+          </w:rPr>
+          <w:fldChar w:fldCharType="separate"/>
+        </w:r>
+        <w:r>
+          <w:rPr>
+            <w:noProof/>
+            <w:webHidden/>
+          </w:rPr>
+          <w:t>15</w:t>
+        </w:r>
+        <w:r>
+          <w:rPr>
+            <w:noProof/>
+            <w:webHidden/>
+          </w:rPr>
+          <w:fldChar w:fldCharType="end"/>
+        </w:r>
+      </w:hyperlink>
+    </w:p>
+    <w:p>
+      <w:pPr>
+        <w:pStyle w:val="TOC2"/>
+        <w:tabs>
+          <w:tab w:val="left" w:pos="1260"/>
+          <w:tab w:val="right" w:leader="dot" w:pos="8495"/>
+        </w:tabs>
+        <w:ind w:left="400"/>
+        <w:rPr>
+          <w:rFonts w:eastAsiaTheme="minorEastAsia"/>
+          <w:noProof/>
+          <w:sz w:val="21"/>
+        </w:rPr>
+      </w:pPr>
+      <w:hyperlink w:anchor="_Toc61089595" w:history="1">
+        <w:r>
+          <w:rPr>
+            <w:rStyle w:val="aff7"/>
+            <w:noProof/>
+          </w:rPr>
+          <w:t>2.7</w:t>
+        </w:r>
+        <w:r>
+          <w:rPr>
+            <w:rFonts w:eastAsiaTheme="minorEastAsia"/>
+            <w:noProof/>
+            <w:sz w:val="21"/>
+          </w:rPr>
+          <w:tab/>
+        </w:r>
+        <w:r>
+          <w:rPr>
+            <w:rStyle w:val="aff7"/>
+            <w:noProof/>
+          </w:rPr>
+          <w:t>Node</w:t>
+        </w:r>
+        <w:r>
+          <w:rPr>
+            <w:rStyle w:val="aff7"/>
+            <w:noProof/>
+          </w:rPr>
+          <w:t>节点的配置</w:t>
+        </w:r>
+        <w:r>
+          <w:rPr>
+            <w:noProof/>
+            <w:webHidden/>
+          </w:rPr>
+          <w:tab/>
+        </w:r>
+        <w:r>
+          <w:rPr>
+            <w:noProof/>
+            <w:webHidden/>
+          </w:rPr>
+          <w:fldChar w:fldCharType="begin"/>
+        </w:r>
+        <w:r>
+          <w:rPr>
+            <w:noProof/>
+            <w:webHidden/>
+          </w:rPr>
+          <w:instrText xml:space="preserve"> PAGEREF _Toc61089595 \h </w:instrText>
+        </w:r>
+        <w:r>
+          <w:rPr>
+            <w:noProof/>
+            <w:webHidden/>
+          </w:rPr>
+        </w:r>
+        <w:r>
+          <w:rPr>
+            <w:noProof/>
+            <w:webHidden/>
+          </w:rPr>
+          <w:fldChar w:fldCharType="separate"/>
+        </w:r>
+        <w:r>
+          <w:rPr>
+            <w:noProof/>
+            <w:webHidden/>
+          </w:rPr>
+          <w:t>16</w:t>
+        </w:r>
+        <w:r>
+          <w:rPr>
+            <w:noProof/>
+            <w:webHidden/>
+          </w:rPr>
+          <w:fldChar w:fldCharType="end"/>
+        </w:r>
+      </w:hyperlink>
+    </w:p>
+    <w:p>
+      <w:pPr>
+        <w:pStyle w:val="TOC2"/>
+        <w:tabs>
+          <w:tab w:val="left" w:pos="1260"/>
+          <w:tab w:val="right" w:leader="dot" w:pos="8495"/>
+        </w:tabs>
+        <w:ind w:left="400"/>
+        <w:rPr>
+          <w:rFonts w:eastAsiaTheme="minorEastAsia"/>
+          <w:noProof/>
+          <w:sz w:val="21"/>
+        </w:rPr>
+      </w:pPr>
+      <w:hyperlink w:anchor="_Toc61089596" w:history="1">
+        <w:r>
+          <w:rPr>
+            <w:rStyle w:val="aff7"/>
+            <w:noProof/>
+          </w:rPr>
+          <w:t>2.8</w:t>
+        </w:r>
+        <w:r>
+          <w:rPr>
+            <w:rFonts w:eastAsiaTheme="minorEastAsia"/>
+            <w:noProof/>
+            <w:sz w:val="21"/>
+          </w:rPr>
+          <w:tab/>
+        </w:r>
+        <w:r>
+          <w:rPr>
+            <w:rStyle w:val="aff7"/>
+            <w:noProof/>
+          </w:rPr>
+          <w:t>Calico</w:t>
+        </w:r>
+        <w:r>
+          <w:rPr>
+            <w:rStyle w:val="aff7"/>
+            <w:noProof/>
+          </w:rPr>
+          <w:t>组件的安装</w:t>
+        </w:r>
+        <w:r>
+          <w:rPr>
+            <w:noProof/>
+            <w:webHidden/>
+          </w:rPr>
+          <w:tab/>
+        </w:r>
+        <w:r>
+          <w:rPr>
+            <w:noProof/>
+            <w:webHidden/>
+          </w:rPr>
+          <w:fldChar w:fldCharType="begin"/>
+        </w:r>
+        <w:r>
+          <w:rPr>
+            <w:noProof/>
+            <w:webHidden/>
+          </w:rPr>
+          <w:instrText xml:space="preserve"> PAGEREF _Toc61089596 \h </w:instrText>
+        </w:r>
+        <w:r>
+          <w:rPr>
+            <w:noProof/>
+            <w:webHidden/>
+          </w:rPr>
+        </w:r>
+        <w:r>
+          <w:rPr>
+            <w:noProof/>
+            <w:webHidden/>
+          </w:rPr>
+          <w:fldChar w:fldCharType="separate"/>
+        </w:r>
+        <w:r>
+          <w:rPr>
+            <w:noProof/>
+            <w:webHidden/>
+          </w:rPr>
+          <w:t>16</w:t>
+        </w:r>
+        <w:r>
+          <w:rPr>
+            <w:noProof/>
+            <w:webHidden/>
+          </w:rPr>
+          <w:fldChar w:fldCharType="end"/>
+        </w:r>
+      </w:hyperlink>
+    </w:p>
+    <w:p>
+      <w:pPr>
+        <w:pStyle w:val="TOC2"/>
+        <w:tabs>
+          <w:tab w:val="left" w:pos="1260"/>
+          <w:tab w:val="right" w:leader="dot" w:pos="8495"/>
+        </w:tabs>
+        <w:ind w:left="400"/>
+        <w:rPr>
+          <w:rFonts w:eastAsiaTheme="minorEastAsia"/>
+          <w:noProof/>
+          <w:sz w:val="21"/>
+        </w:rPr>
+      </w:pPr>
+      <w:hyperlink w:anchor="_Toc61089597" w:history="1">
+        <w:r>
+          <w:rPr>
+            <w:rStyle w:val="aff7"/>
+            <w:noProof/>
+          </w:rPr>
+          <w:t>2.9</w:t>
+        </w:r>
+        <w:r>
+          <w:rPr>
+            <w:rFonts w:eastAsiaTheme="minorEastAsia"/>
+            <w:noProof/>
+            <w:sz w:val="21"/>
+          </w:rPr>
+          <w:tab/>
+        </w:r>
+        <w:r>
+          <w:rPr>
+            <w:rStyle w:val="aff7"/>
+            <w:noProof/>
+          </w:rPr>
+          <w:t>Metrics</w:t>
+        </w:r>
+        <w:r>
+          <w:rPr>
+            <w:rStyle w:val="aff7"/>
+            <w:noProof/>
+          </w:rPr>
+          <w:t>部署</w:t>
+        </w:r>
+        <w:r>
+          <w:rPr>
+            <w:noProof/>
+            <w:webHidden/>
+          </w:rPr>
+          <w:tab/>
+        </w:r>
+        <w:r>
+          <w:rPr>
+            <w:noProof/>
+            <w:webHidden/>
+          </w:rPr>
+          <w:fldChar w:fldCharType="begin"/>
+        </w:r>
+        <w:r>
+          <w:rPr>
+            <w:noProof/>
+            <w:webHidden/>
+          </w:rPr>
+          <w:instrText xml:space="preserve"> PAGEREF _Toc61089597 \h </w:instrText>
+        </w:r>
+        <w:r>
+          <w:rPr>
+            <w:noProof/>
+            <w:webHidden/>
+          </w:rPr>
+        </w:r>
+        <w:r>
+          <w:rPr>
+            <w:noProof/>
+            <w:webHidden/>
+          </w:rPr>
+          <w:fldChar w:fldCharType="separate"/>
+        </w:r>
+        <w:r>
+          <w:rPr>
+            <w:noProof/>
+            <w:webHidden/>
+          </w:rPr>
+          <w:t>17</w:t>
+        </w:r>
+        <w:r>
+          <w:rPr>
+            <w:noProof/>
+            <w:webHidden/>
+          </w:rPr>
+          <w:fldChar w:fldCharType="end"/>
+        </w:r>
+      </w:hyperlink>
+    </w:p>
+    <w:p>
+      <w:pPr>
+        <w:pStyle w:val="TOC2"/>
+        <w:tabs>
+          <w:tab w:val="left" w:pos="1260"/>
+          <w:tab w:val="right" w:leader="dot" w:pos="8495"/>
+        </w:tabs>
+        <w:ind w:left="400"/>
+        <w:rPr>
+          <w:rFonts w:eastAsiaTheme="minorEastAsia"/>
+          <w:noProof/>
+          <w:sz w:val="21"/>
+        </w:rPr>
+      </w:pPr>
+      <w:hyperlink w:anchor="_Toc61089598" w:history="1">
+        <w:r>
+          <w:rPr>
+            <w:rStyle w:val="aff7"/>
+            <w:noProof/>
+          </w:rPr>
+          <w:t>2.10</w:t>
+        </w:r>
+        <w:r>
+          <w:rPr>
+            <w:rFonts w:eastAsiaTheme="minorEastAsia"/>
+            <w:noProof/>
+            <w:sz w:val="21"/>
+          </w:rPr>
+          <w:tab/>
+        </w:r>
+        <w:r>
+          <w:rPr>
+            <w:rStyle w:val="aff7"/>
+            <w:noProof/>
+          </w:rPr>
+          <w:t>Dashboard</w:t>
+        </w:r>
+        <w:r>
+          <w:rPr>
+            <w:rStyle w:val="aff7"/>
+            <w:noProof/>
+          </w:rPr>
+          <w:t>部署</w:t>
+        </w:r>
+        <w:r>
+          <w:rPr>
+            <w:noProof/>
+            <w:webHidden/>
+          </w:rPr>
+          <w:tab/>
+        </w:r>
+        <w:r>
+          <w:rPr>
+            <w:noProof/>
+            <w:webHidden/>
+          </w:rPr>
+          <w:fldChar w:fldCharType="begin"/>
+        </w:r>
+        <w:r>
+          <w:rPr>
+            <w:noProof/>
+            <w:webHidden/>
+          </w:rPr>
+          <w:instrText xml:space="preserve"> PAGEREF _Toc61089598 \h </w:instrText>
+        </w:r>
+        <w:r>
+          <w:rPr>
+            <w:noProof/>
+            <w:webHidden/>
+          </w:rPr>
+        </w:r>
+        <w:r>
+          <w:rPr>
+            <w:noProof/>
+            <w:webHidden/>
+          </w:rPr>
+          <w:fldChar w:fldCharType="separate"/>
+        </w:r>
+        <w:r>
+          <w:rPr>
+            <w:noProof/>
+            <w:webHidden/>
+          </w:rPr>
+          <w:t>18</w:t>
+        </w:r>
+        <w:r>
+          <w:rPr>
+            <w:noProof/>
+            <w:webHidden/>
+          </w:rPr>
+          <w:fldChar w:fldCharType="end"/>
+        </w:r>
+      </w:hyperlink>
+    </w:p>
+    <w:p>
+      <w:pPr>
+        <w:pStyle w:val="TOC3"/>
+        <w:tabs>
+          <w:tab w:val="left" w:pos="1680"/>
+          <w:tab w:val="right" w:leader="dot" w:pos="8495"/>
+        </w:tabs>
+        <w:ind w:left="800"/>
+        <w:rPr>
+          <w:rFonts w:eastAsiaTheme="minorEastAsia"/>
+          <w:noProof/>
+          <w:sz w:val="21"/>
+        </w:rPr>
+      </w:pPr>
+      <w:hyperlink w:anchor="_Toc61089599" w:history="1">
+        <w:r>
+          <w:rPr>
+            <w:rStyle w:val="aff7"/>
+            <w:noProof/>
+            <w:lang w:bidi="he-IL"/>
+          </w:rPr>
+          <w:t>2.10.1</w:t>
+        </w:r>
+        <w:r>
+          <w:rPr>
+            <w:rFonts w:eastAsiaTheme="minorEastAsia"/>
+            <w:noProof/>
+            <w:sz w:val="21"/>
+          </w:rPr>
+          <w:tab/>
+        </w:r>
+        <w:r>
+          <w:rPr>
+            <w:rStyle w:val="aff7"/>
+            <w:noProof/>
+            <w:lang w:bidi="he-IL"/>
+          </w:rPr>
+          <w:t>安装指定版本</w:t>
+        </w:r>
+        <w:r>
+          <w:rPr>
+            <w:rStyle w:val="aff7"/>
+            <w:noProof/>
+            <w:lang w:bidi="he-IL"/>
+          </w:rPr>
+          <w:t>dashboard</w:t>
+        </w:r>
+        <w:r>
+          <w:rPr>
+            <w:noProof/>
+            <w:webHidden/>
+          </w:rPr>
+          <w:tab/>
+        </w:r>
+        <w:r>
+          <w:rPr>
+            <w:noProof/>
+            <w:webHidden/>
+          </w:rPr>
+          <w:fldChar w:fldCharType="begin"/>
+        </w:r>
+        <w:r>
+          <w:rPr>
+            <w:noProof/>
+            <w:webHidden/>
+          </w:rPr>
+          <w:instrText xml:space="preserve"> PAGEREF _Toc61089599 \h </w:instrText>
+        </w:r>
+        <w:r>
+          <w:rPr>
+            <w:noProof/>
+            <w:webHidden/>
+          </w:rPr>
+        </w:r>
+        <w:r>
+          <w:rPr>
+            <w:noProof/>
+            <w:webHidden/>
+          </w:rPr>
+          <w:fldChar w:fldCharType="separate"/>
+        </w:r>
+        <w:r>
+          <w:rPr>
+            <w:noProof/>
+            <w:webHidden/>
+          </w:rPr>
+          <w:t>18</w:t>
+        </w:r>
+        <w:r>
+          <w:rPr>
+            <w:noProof/>
+            <w:webHidden/>
+          </w:rPr>
+          <w:fldChar w:fldCharType="end"/>
+        </w:r>
+      </w:hyperlink>
+    </w:p>
+    <w:p>
+      <w:pPr>
+        <w:pStyle w:val="TOC3"/>
+        <w:tabs>
+          <w:tab w:val="left" w:pos="1680"/>
+          <w:tab w:val="right" w:leader="dot" w:pos="8495"/>
+        </w:tabs>
+        <w:ind w:left="800"/>
+        <w:rPr>
+          <w:rFonts w:eastAsiaTheme="minorEastAsia"/>
+          <w:noProof/>
+          <w:sz w:val="21"/>
+        </w:rPr>
+      </w:pPr>
+      <w:hyperlink w:anchor="_Toc61089600" w:history="1">
+        <w:r>
+          <w:rPr>
+            <w:rStyle w:val="aff7"/>
+            <w:noProof/>
+            <w:lang w:bidi="he-IL"/>
+          </w:rPr>
+          <w:t>2.10.2</w:t>
+        </w:r>
+        <w:r>
+          <w:rPr>
+            <w:rFonts w:eastAsiaTheme="minorEastAsia"/>
+            <w:noProof/>
+            <w:sz w:val="21"/>
+          </w:rPr>
+          <w:tab/>
+        </w:r>
+        <w:r>
+          <w:rPr>
+            <w:rStyle w:val="aff7"/>
+            <w:noProof/>
+            <w:lang w:bidi="he-IL"/>
+          </w:rPr>
+          <w:t>安装最新版</w:t>
+        </w:r>
+        <w:r>
+          <w:rPr>
+            <w:noProof/>
+            <w:webHidden/>
+          </w:rPr>
+          <w:tab/>
+        </w:r>
+        <w:r>
+          <w:rPr>
+            <w:noProof/>
+            <w:webHidden/>
+          </w:rPr>
+          <w:fldChar w:fldCharType="begin"/>
+        </w:r>
+        <w:r>
+          <w:rPr>
+            <w:noProof/>
+            <w:webHidden/>
+          </w:rPr>
+          <w:instrText xml:space="preserve"> PAGEREF _Toc61089600 \h </w:instrText>
+        </w:r>
+        <w:r>
+          <w:rPr>
+            <w:noProof/>
+            <w:webHidden/>
+          </w:rPr>
+        </w:r>
+        <w:r>
+          <w:rPr>
+            <w:noProof/>
+            <w:webHidden/>
+          </w:rPr>
+          <w:fldChar w:fldCharType="separate"/>
+        </w:r>
+        <w:r>
+          <w:rPr>
+            <w:noProof/>
+            <w:webHidden/>
+          </w:rPr>
+          <w:t>18</w:t>
+        </w:r>
+        <w:r>
+          <w:rPr>
+            <w:noProof/>
+            <w:webHidden/>
+          </w:rPr>
+          <w:fldChar w:fldCharType="end"/>
+        </w:r>
+      </w:hyperlink>
+    </w:p>
+    <w:p>
+      <w:pPr>
+        <w:pStyle w:val="TOC3"/>
+        <w:tabs>
+          <w:tab w:val="left" w:pos="1680"/>
+          <w:tab w:val="right" w:leader="dot" w:pos="8495"/>
+        </w:tabs>
+        <w:ind w:left="800"/>
+        <w:rPr>
+          <w:rFonts w:eastAsiaTheme="minorEastAsia"/>
+          <w:noProof/>
+          <w:sz w:val="21"/>
+        </w:rPr>
+      </w:pPr>
+      <w:hyperlink w:anchor="_Toc61089601" w:history="1">
+        <w:r>
+          <w:rPr>
+            <w:rStyle w:val="aff7"/>
+            <w:noProof/>
+          </w:rPr>
+          <w:t>2.10.3</w:t>
+        </w:r>
+        <w:r>
+          <w:rPr>
+            <w:rFonts w:eastAsiaTheme="minorEastAsia"/>
+            <w:noProof/>
+            <w:sz w:val="21"/>
+          </w:rPr>
+          <w:tab/>
+        </w:r>
+        <w:r>
+          <w:rPr>
+            <w:rStyle w:val="aff7"/>
+            <w:noProof/>
+          </w:rPr>
+          <w:t>登录</w:t>
+        </w:r>
+        <w:r>
+          <w:rPr>
+            <w:rStyle w:val="aff7"/>
+            <w:noProof/>
+          </w:rPr>
+          <w:t>dashboard</w:t>
+        </w:r>
+        <w:r>
+          <w:rPr>
+            <w:noProof/>
+            <w:webHidden/>
+          </w:rPr>
+          <w:tab/>
+        </w:r>
+        <w:r>
+          <w:rPr>
+            <w:noProof/>
+            <w:webHidden/>
+          </w:rPr>
+          <w:fldChar w:fldCharType="begin"/>
+        </w:r>
+        <w:r>
+          <w:rPr>
+            <w:noProof/>
+            <w:webHidden/>
+          </w:rPr>
+          <w:instrText xml:space="preserve"> PAGEREF _Toc61089601 \h </w:instrText>
+        </w:r>
+        <w:r>
+          <w:rPr>
+            <w:noProof/>
+            <w:webHidden/>
+          </w:rPr>
+        </w:r>
+        <w:r>
+          <w:rPr>
+            <w:noProof/>
+            <w:webHidden/>
+          </w:rPr>
+          <w:fldChar w:fldCharType="separate"/>
+        </w:r>
+        <w:r>
+          <w:rPr>
+            <w:noProof/>
+            <w:webHidden/>
+          </w:rPr>
+          <w:t>19</w:t>
+        </w:r>
+        <w:r>
+          <w:rPr>
+            <w:noProof/>
+            <w:webHidden/>
+          </w:rPr>
+          <w:fldChar w:fldCharType="end"/>
+        </w:r>
+      </w:hyperlink>
+    </w:p>
+    <w:p>
+      <w:pPr>
+        <w:pStyle w:val="TOC2"/>
+        <w:tabs>
+          <w:tab w:val="left" w:pos="1260"/>
+          <w:tab w:val="right" w:leader="dot" w:pos="8495"/>
+        </w:tabs>
+        <w:ind w:left="400"/>
+        <w:rPr>
+          <w:rFonts w:eastAsiaTheme="minorEastAsia"/>
+          <w:noProof/>
+          <w:sz w:val="21"/>
+        </w:rPr>
+      </w:pPr>
+      <w:hyperlink w:anchor="_Toc61089602" w:history="1">
+        <w:r>
+          <w:rPr>
+            <w:rStyle w:val="aff7"/>
+            <w:noProof/>
+          </w:rPr>
+          <w:t>2.11</w:t>
+        </w:r>
+        <w:r>
+          <w:rPr>
+            <w:rFonts w:eastAsiaTheme="minorEastAsia"/>
+            <w:noProof/>
+            <w:sz w:val="21"/>
+          </w:rPr>
+          <w:tab/>
+        </w:r>
+        <w:r>
+          <w:rPr>
+            <w:rStyle w:val="aff7"/>
+            <w:noProof/>
+          </w:rPr>
+          <w:t>一些必须的配置更改</w:t>
+        </w:r>
+        <w:r>
+          <w:rPr>
+            <w:noProof/>
+            <w:webHidden/>
+          </w:rPr>
+          <w:tab/>
+        </w:r>
+        <w:r>
+          <w:rPr>
+            <w:noProof/>
+            <w:webHidden/>
+          </w:rPr>
+          <w:fldChar w:fldCharType="begin"/>
+        </w:r>
+        <w:r>
+          <w:rPr>
+            <w:noProof/>
+            <w:webHidden/>
+          </w:rPr>
+          <w:instrText xml:space="preserve"> PAGEREF _Toc61089602 \h </w:instrText>
+        </w:r>
+        <w:r>
+          <w:rPr>
+            <w:noProof/>
+            <w:webHidden/>
+          </w:rPr>
+        </w:r>
+        <w:r>
+          <w:rPr>
+            <w:noProof/>
+            <w:webHidden/>
+          </w:rPr>
+          <w:fldChar w:fldCharType="separate"/>
+        </w:r>
+        <w:r>
+          <w:rPr>
+            <w:noProof/>
+            <w:webHidden/>
+          </w:rPr>
+          <w:t>22</w:t>
+        </w:r>
+        <w:r>
+          <w:rPr>
+            <w:noProof/>
+            <w:webHidden/>
+          </w:rPr>
+          <w:fldChar w:fldCharType="end"/>
+        </w:r>
+      </w:hyperlink>
+    </w:p>
+    <w:p>
+      <w:pPr>
+        <w:pStyle w:val="TOC1"/>
+        <w:tabs>
+          <w:tab w:val="left" w:pos="840"/>
+          <w:tab w:val="right" w:leader="dot" w:pos="8495"/>
+        </w:tabs>
+        <w:rPr>
+          <w:rFonts w:eastAsiaTheme="minorEastAsia"/>
+          <w:noProof/>
+          <w:sz w:val="21"/>
+        </w:rPr>
+      </w:pPr>
+      <w:hyperlink w:anchor="_Toc61089603" w:history="1">
+        <w:r>
+          <w:rPr>
+            <w:rStyle w:val="aff7"/>
+            <w:noProof/>
+          </w:rPr>
+          <w:t>第三章</w:t>
+        </w:r>
+        <w:r>
+          <w:rPr>
+            <w:rFonts w:eastAsiaTheme="minorEastAsia"/>
+            <w:noProof/>
+            <w:sz w:val="21"/>
+          </w:rPr>
+          <w:tab/>
+        </w:r>
+        <w:r>
+          <w:rPr>
+            <w:rStyle w:val="aff7"/>
+            <w:noProof/>
+          </w:rPr>
+          <w:t>注意事项</w:t>
+        </w:r>
+        <w:r>
+          <w:rPr>
+            <w:noProof/>
+            <w:webHidden/>
+          </w:rPr>
+          <w:tab/>
+        </w:r>
+        <w:r>
+          <w:rPr>
+            <w:noProof/>
+            <w:webHidden/>
+          </w:rPr>
+          <w:fldChar w:fldCharType="begin"/>
+        </w:r>
+        <w:r>
+          <w:rPr>
+            <w:noProof/>
+            <w:webHidden/>
+          </w:rPr>
+          <w:instrText xml:space="preserve"> PAGEREF _Toc61089603 \h </w:instrText>
+        </w:r>
+        <w:r>
+          <w:rPr>
+            <w:noProof/>
+            <w:webHidden/>
+          </w:rPr>
+        </w:r>
+        <w:r>
+          <w:rPr>
+            <w:noProof/>
+            <w:webHidden/>
+          </w:rPr>
+          <w:fldChar w:fldCharType="separate"/>
+        </w:r>
+        <w:r>
+          <w:rPr>
+            <w:noProof/>
+            <w:webHidden/>
+          </w:rPr>
+          <w:t>22</w:t>
+        </w:r>
+        <w:r>
+          <w:rPr>
+            <w:noProof/>
+            <w:webHidden/>
+          </w:rPr>
+          <w:fldChar w:fldCharType="end"/>
+        </w:r>
+      </w:hyperlink>
+    </w:p>
+    <w:p>
+      <w:pPr>
+        <w:autoSpaceDE w:val="0"/>
+        <w:autoSpaceDN w:val="0"/>
+        <w:spacing w:before="120" w:afterLines="50" w:after="120"/>
+        <w:outlineLvl w:val="0"/>
+        <w:rPr>
+          <w:rFonts w:ascii="Arial" w:eastAsia="黑体" w:hAnsi="Arial" w:cs="Arial"/>
+          <w:sz w:val="52"/>
+          <w:szCs w:val="52"/>
+        </w:rPr>
+      </w:pPr>
+      <w:r>
+        <w:rPr>
+          <w:rFonts w:ascii="Arial" w:eastAsia="黑体" w:hAnsi="Arial" w:cs="Arial"/>
+          <w:sz w:val="52"/>
+          <w:szCs w:val="52"/>
+        </w:rPr>
+        <w:fldChar w:fldCharType="end"/>
+      </w:r>
     </w:p>
     <w:p>
       <w:pPr>
@@ -57,12 +1772,14 @@
       <w:pPr>
         <w:pStyle w:val="13"/>
       </w:pPr>
+      <w:bookmarkStart w:id="5" w:name="_Toc61089587"/>
       <w:r>
         <w:rPr>
           <w:rFonts w:hint="eastAsia"/>
         </w:rPr>
         <w:t>安装前必读</w:t>
       </w:r>
+      <w:bookmarkEnd w:id="5"/>
     </w:p>
     <w:p>
       <w:pPr>
@@ -141,9 +1858,9 @@
           <w:szCs w:val="32"/>
         </w:rPr>
         <w:sectPr>
-          <w:headerReference w:type="even" r:id="rId8"/>
-          <w:headerReference w:type="default" r:id="rId9"/>
-          <w:headerReference w:type="first" r:id="rId10"/>
+          <w:headerReference w:type="even" r:id="rId9"/>
+          <w:headerReference w:type="default" r:id="rId10"/>
+          <w:headerReference w:type="first" r:id="rId11"/>
           <w:pgSz w:w="11113" w:h="15082" w:code="161"/>
           <w:pgMar w:top="1474" w:right="1304" w:bottom="1418" w:left="1304" w:header="907" w:footer="794" w:gutter="0"/>
           <w:pgNumType w:fmt="upperRoman" w:start="3"/>
@@ -159,6 +1876,7 @@
           <w:sz w:val="32"/>
           <w:szCs w:val="32"/>
         </w:rPr>
+        <w:lastRenderedPageBreak/>
         <w:t>请将该文档复制一份，然后进行更改安装，并记录每一个步骤的返回信息，有问题可以直接发送部署文档进行问答，解决更加迅速</w:t>
       </w:r>
     </w:p>
@@ -166,9 +1884,9 @@
       <w:pPr>
         <w:pStyle w:val="aff9"/>
         <w:sectPr>
-          <w:headerReference w:type="even" r:id="rId11"/>
-          <w:headerReference w:type="default" r:id="rId12"/>
-          <w:headerReference w:type="first" r:id="rId13"/>
+          <w:headerReference w:type="even" r:id="rId12"/>
+          <w:headerReference w:type="default" r:id="rId13"/>
+          <w:headerReference w:type="first" r:id="rId14"/>
           <w:pgSz w:w="11113" w:h="15082" w:code="161"/>
           <w:pgMar w:top="1474" w:right="1304" w:bottom="1418" w:left="1304" w:header="907" w:footer="794" w:gutter="0"/>
           <w:pgNumType w:fmt="upperRoman" w:start="3"/>
@@ -202,8 +1920,9 @@
       <w:pPr>
         <w:pStyle w:val="13"/>
       </w:pPr>
-      <w:bookmarkStart w:id="4" w:name="_Toc9026219"/>
-      <w:bookmarkStart w:id="5" w:name="_Toc12714929"/>
+      <w:bookmarkStart w:id="6" w:name="_Toc9026219"/>
+      <w:bookmarkStart w:id="7" w:name="_Toc12714929"/>
+      <w:bookmarkStart w:id="8" w:name="_Toc61089588"/>
       <w:r>
         <w:t>kubeadm</w:t>
       </w:r>
@@ -221,30 +1940,33 @@
           <w:rFonts w:hint="eastAsia"/>
         </w:rPr>
         <w:t>集群</w:t>
-      </w:r>
-      <w:bookmarkEnd w:id="4"/>
-      <w:bookmarkEnd w:id="5"/>
-      <w:r>
-        <w:rPr>
-          <w:rFonts w:hint="eastAsia"/>
-        </w:rPr>
-        <w:t>最新版</w:t>
-      </w:r>
-    </w:p>
-    <w:p>
-      <w:pPr>
-        <w:pStyle w:val="22"/>
-      </w:pPr>
-      <w:bookmarkStart w:id="6" w:name="_Toc9026221"/>
-      <w:bookmarkStart w:id="7" w:name="_Toc12714930"/>
-      <w:r>
-        <w:rPr>
-          <w:rFonts w:hint="eastAsia"/>
-        </w:rPr>
-        <w:t>基本环境配置</w:t>
       </w:r>
       <w:bookmarkEnd w:id="6"/>
       <w:bookmarkEnd w:id="7"/>
+      <w:r>
+        <w:rPr>
+          <w:rFonts w:hint="eastAsia"/>
+        </w:rPr>
+        <w:t>最新版</w:t>
+      </w:r>
+      <w:bookmarkEnd w:id="8"/>
+    </w:p>
+    <w:p>
+      <w:pPr>
+        <w:pStyle w:val="22"/>
+      </w:pPr>
+      <w:bookmarkStart w:id="9" w:name="_Toc9026221"/>
+      <w:bookmarkStart w:id="10" w:name="_Toc12714930"/>
+      <w:bookmarkStart w:id="11" w:name="_Toc61089589"/>
+      <w:r>
+        <w:rPr>
+          <w:rFonts w:hint="eastAsia"/>
+        </w:rPr>
+        <w:t>基本环境配置</w:t>
+      </w:r>
+      <w:bookmarkEnd w:id="9"/>
+      <w:bookmarkEnd w:id="10"/>
+      <w:bookmarkEnd w:id="11"/>
     </w:p>
     <w:p>
       <w:pPr>
@@ -385,7 +2107,7 @@
         </w:rPr>
         <w:t>官网：</w:t>
       </w:r>
-      <w:hyperlink r:id="rId14" w:history="1">
+      <w:hyperlink r:id="rId15" w:history="1">
         <w:r>
           <w:rPr>
             <w:rStyle w:val="aff7"/>
@@ -401,7 +2123,7 @@
         </w:rPr>
         <w:t>最新版高可用安装：</w:t>
       </w:r>
-      <w:hyperlink r:id="rId15" w:history="1">
+      <w:hyperlink r:id="rId16" w:history="1">
         <w:r>
           <w:rPr>
             <w:rStyle w:val="aff7"/>
@@ -1224,190 +2946,12 @@
     </w:p>
     <w:p>
       <w:pPr>
-        <w:pStyle w:val="affd"/>
-      </w:pPr>
-    </w:p>
-    <w:p>
-      <w:pPr>
-        <w:pStyle w:val="affd"/>
-      </w:pPr>
-      <w:r>
-        <w:rPr>
-          <w:rFonts w:hint="eastAsia"/>
-        </w:rPr>
-        <w:t>所有节点配置</w:t>
-      </w:r>
-      <w:r>
-        <w:t>hosts</w:t>
-      </w:r>
-      <w:r>
-        <w:rPr>
-          <w:rFonts w:hint="eastAsia"/>
-        </w:rPr>
-        <w:t>，修改</w:t>
-      </w:r>
-      <w:r>
-        <w:t>/etc/hosts</w:t>
-      </w:r>
-      <w:r>
-        <w:rPr>
-          <w:rFonts w:hint="eastAsia"/>
-        </w:rPr>
-        <w:t>如下：</w:t>
-      </w:r>
-    </w:p>
-    <w:p>
-      <w:pPr>
-        <w:pStyle w:val="affa"/>
-      </w:pPr>
-      <w:r>
-        <w:t>[root@k8s-master01 ~]# cat /etc/hosts</w:t>
-      </w:r>
-    </w:p>
-    <w:p>
-      <w:pPr>
-        <w:pStyle w:val="affa"/>
-      </w:pPr>
-      <w:r>
-        <w:t>192.168.0.107</w:t>
-      </w:r>
-      <w:r>
-        <w:t xml:space="preserve"> k8s-master01</w:t>
-      </w:r>
-    </w:p>
-    <w:p>
-      <w:pPr>
-        <w:pStyle w:val="affa"/>
-      </w:pPr>
-      <w:r>
-        <w:t>192.168.0.108</w:t>
-      </w:r>
-      <w:r>
-        <w:t xml:space="preserve"> k8s-master02</w:t>
-      </w:r>
-    </w:p>
-    <w:p>
-      <w:pPr>
-        <w:pStyle w:val="affa"/>
-      </w:pPr>
-      <w:r>
-        <w:t>192.168.0.109</w:t>
-      </w:r>
-      <w:r>
-        <w:t xml:space="preserve"> k8s-master03</w:t>
-      </w:r>
-    </w:p>
-    <w:p>
-      <w:pPr>
-        <w:pStyle w:val="affa"/>
-      </w:pPr>
-      <w:r>
-        <w:lastRenderedPageBreak/>
-        <w:t>192.168.0.236</w:t>
-      </w:r>
-      <w:r>
-        <w:t xml:space="preserve"> k8s-master-lb </w:t>
-      </w:r>
-      <w:r>
-        <w:rPr>
-          <w:rFonts w:hint="eastAsia"/>
-          <w:highlight w:val="yellow"/>
-        </w:rPr>
-        <w:t>#</w:t>
-      </w:r>
-      <w:r>
-        <w:rPr>
-          <w:highlight w:val="yellow"/>
-        </w:rPr>
-        <w:t xml:space="preserve"> </w:t>
-      </w:r>
-      <w:r>
-        <w:rPr>
-          <w:rFonts w:hint="eastAsia"/>
-          <w:highlight w:val="yellow"/>
-        </w:rPr>
-        <w:t>如果不是高可用集群，该</w:t>
-      </w:r>
-      <w:r>
-        <w:rPr>
-          <w:rFonts w:hint="eastAsia"/>
-          <w:highlight w:val="yellow"/>
-        </w:rPr>
-        <w:t>I</w:t>
-      </w:r>
-      <w:r>
-        <w:rPr>
-          <w:highlight w:val="yellow"/>
-        </w:rPr>
-        <w:t>P</w:t>
-      </w:r>
-      <w:r>
-        <w:rPr>
-          <w:rFonts w:hint="eastAsia"/>
-          <w:highlight w:val="yellow"/>
-        </w:rPr>
-        <w:t>为</w:t>
-      </w:r>
-      <w:r>
-        <w:rPr>
-          <w:rFonts w:hint="eastAsia"/>
-          <w:highlight w:val="yellow"/>
-        </w:rPr>
-        <w:t>Master</w:t>
-      </w:r>
-      <w:r>
-        <w:rPr>
-          <w:highlight w:val="yellow"/>
-        </w:rPr>
-        <w:t>01</w:t>
-      </w:r>
-      <w:r>
-        <w:rPr>
-          <w:rFonts w:hint="eastAsia"/>
-          <w:highlight w:val="yellow"/>
-        </w:rPr>
-        <w:t>的</w:t>
-      </w:r>
-      <w:r>
-        <w:rPr>
-          <w:rFonts w:hint="eastAsia"/>
-          <w:highlight w:val="yellow"/>
-        </w:rPr>
-        <w:t>I</w:t>
-      </w:r>
-      <w:r>
-        <w:rPr>
-          <w:highlight w:val="yellow"/>
-        </w:rPr>
-        <w:t>P</w:t>
-      </w:r>
-    </w:p>
-    <w:p>
-      <w:pPr>
-        <w:pStyle w:val="affa"/>
-      </w:pPr>
-      <w:r>
-        <w:t>192.168.0.110</w:t>
-      </w:r>
-      <w:r>
-        <w:t xml:space="preserve"> k8s-node01</w:t>
-      </w:r>
-    </w:p>
-    <w:p>
-      <w:pPr>
-        <w:pStyle w:val="affa"/>
-      </w:pPr>
-      <w:r>
-        <w:t>192.168.0.111</w:t>
-      </w:r>
-      <w:r>
-        <w:t xml:space="preserve"> k8s-node02</w:t>
-      </w:r>
-    </w:p>
-    <w:p>
-      <w:pPr>
-        <w:pStyle w:val="aff9"/>
-        <w:rPr>
+        <w:widowControl/>
+        <w:spacing w:before="150" w:after="150"/>
+        <w:ind w:firstLine="396"/>
+        <w:jc w:val="left"/>
+        <w:rPr>
+          <w:rFonts w:ascii="Georgia" w:hAnsi="Georgia" w:cs="宋体" w:hint="eastAsia"/>
           <w:color w:val="FF0000"/>
           <w:sz w:val="30"/>
           <w:szCs w:val="30"/>
@@ -1415,46 +2959,348 @@
       </w:pPr>
       <w:r>
         <w:rPr>
-          <w:rFonts w:hint="eastAsia"/>
+          <w:rFonts w:ascii="Georgia" w:hAnsi="Georgia" w:cs="宋体" w:hint="eastAsia"/>
           <w:color w:val="FF0000"/>
           <w:sz w:val="30"/>
           <w:szCs w:val="30"/>
         </w:rPr>
-        <w:t>CentOS</w:t>
-      </w:r>
-      <w:r>
-        <w:rPr>
+        <w:t>公有云上搭建</w:t>
+      </w:r>
+      <w:r>
+        <w:rPr>
+          <w:rFonts w:ascii="Georgia" w:hAnsi="Georgia" w:cs="宋体" w:hint="eastAsia"/>
           <w:color w:val="FF0000"/>
           <w:sz w:val="30"/>
           <w:szCs w:val="30"/>
         </w:rPr>
-        <w:t xml:space="preserve"> 7</w:t>
-      </w:r>
-      <w:r>
-        <w:rPr>
-          <w:rFonts w:hint="eastAsia"/>
+        <w:t>V</w:t>
+      </w:r>
+      <w:r>
+        <w:rPr>
+          <w:rFonts w:ascii="Georgia" w:hAnsi="Georgia" w:cs="宋体"/>
           <w:color w:val="FF0000"/>
           <w:sz w:val="30"/>
           <w:szCs w:val="30"/>
         </w:rPr>
-        <w:t>安装</w:t>
-      </w:r>
-      <w:r>
-        <w:rPr>
-          <w:rFonts w:hint="eastAsia"/>
+        <w:t>IP</w:t>
+      </w:r>
+      <w:r>
+        <w:rPr>
+          <w:rFonts w:ascii="Georgia" w:hAnsi="Georgia" w:cs="宋体" w:hint="eastAsia"/>
           <w:color w:val="FF0000"/>
           <w:sz w:val="30"/>
           <w:szCs w:val="30"/>
         </w:rPr>
-        <w:t>yum</w:t>
-      </w:r>
-      <w:r>
-        <w:rPr>
-          <w:rFonts w:hint="eastAsia"/>
+        <w:t>是公有云的负载均衡的</w:t>
+      </w:r>
+      <w:r>
+        <w:rPr>
+          <w:rFonts w:ascii="Georgia" w:hAnsi="Georgia" w:cs="宋体" w:hint="eastAsia"/>
           <w:color w:val="FF0000"/>
           <w:sz w:val="30"/>
           <w:szCs w:val="30"/>
         </w:rPr>
+        <w:t>I</w:t>
+      </w:r>
+      <w:r>
+        <w:rPr>
+          <w:rFonts w:ascii="Georgia" w:hAnsi="Georgia" w:cs="宋体"/>
+          <w:color w:val="FF0000"/>
+          <w:sz w:val="30"/>
+          <w:szCs w:val="30"/>
+        </w:rPr>
+        <w:t>P</w:t>
+      </w:r>
+      <w:r>
+        <w:rPr>
+          <w:rFonts w:ascii="Georgia" w:hAnsi="Georgia" w:cs="宋体" w:hint="eastAsia"/>
+          <w:color w:val="FF0000"/>
+          <w:sz w:val="30"/>
+          <w:szCs w:val="30"/>
+        </w:rPr>
+        <w:t>，比如阿里云的内网</w:t>
+      </w:r>
+      <w:r>
+        <w:rPr>
+          <w:rFonts w:ascii="Georgia" w:hAnsi="Georgia" w:cs="宋体" w:hint="eastAsia"/>
+          <w:color w:val="FF0000"/>
+          <w:sz w:val="30"/>
+          <w:szCs w:val="30"/>
+        </w:rPr>
+        <w:t>S</w:t>
+      </w:r>
+      <w:r>
+        <w:rPr>
+          <w:rFonts w:ascii="Georgia" w:hAnsi="Georgia" w:cs="宋体"/>
+          <w:color w:val="FF0000"/>
+          <w:sz w:val="30"/>
+          <w:szCs w:val="30"/>
+        </w:rPr>
+        <w:t>LB</w:t>
+      </w:r>
+      <w:r>
+        <w:rPr>
+          <w:rFonts w:ascii="Georgia" w:hAnsi="Georgia" w:cs="宋体" w:hint="eastAsia"/>
+          <w:color w:val="FF0000"/>
+          <w:sz w:val="30"/>
+          <w:szCs w:val="30"/>
+        </w:rPr>
+        <w:t>的地址，腾讯云内网</w:t>
+      </w:r>
+      <w:r>
+        <w:rPr>
+          <w:rFonts w:ascii="Georgia" w:hAnsi="Georgia" w:cs="宋体"/>
+          <w:color w:val="FF0000"/>
+          <w:sz w:val="30"/>
+          <w:szCs w:val="30"/>
+        </w:rPr>
+        <w:t>ELB</w:t>
+      </w:r>
+      <w:r>
+        <w:rPr>
+          <w:rFonts w:ascii="Georgia" w:hAnsi="Georgia" w:cs="宋体" w:hint="eastAsia"/>
+          <w:color w:val="FF0000"/>
+          <w:sz w:val="30"/>
+          <w:szCs w:val="30"/>
+        </w:rPr>
+        <w:t>的地址</w:t>
+      </w:r>
+      <w:bookmarkStart w:id="12" w:name="_GoBack"/>
+      <w:bookmarkEnd w:id="12"/>
+    </w:p>
+    <w:p>
+      <w:pPr>
+        <w:pStyle w:val="affd"/>
+      </w:pPr>
+    </w:p>
+    <w:p>
+      <w:pPr>
+        <w:pStyle w:val="affd"/>
+      </w:pPr>
+      <w:r>
+        <w:rPr>
+          <w:rFonts w:hint="eastAsia"/>
+        </w:rPr>
+        <w:lastRenderedPageBreak/>
+        <w:t>所有节点配置</w:t>
+      </w:r>
+      <w:r>
+        <w:t>hosts</w:t>
+      </w:r>
+      <w:r>
+        <w:rPr>
+          <w:rFonts w:hint="eastAsia"/>
+        </w:rPr>
+        <w:t>，修改</w:t>
+      </w:r>
+      <w:r>
+        <w:t>/etc/hosts</w:t>
+      </w:r>
+      <w:r>
+        <w:rPr>
+          <w:rFonts w:hint="eastAsia"/>
+        </w:rPr>
+        <w:t>如下：</w:t>
+      </w:r>
+    </w:p>
+    <w:p>
+      <w:pPr>
+        <w:pStyle w:val="affa"/>
+      </w:pPr>
+      <w:r>
+        <w:t>[root@k8s-master01 ~]# cat /etc/hosts</w:t>
+      </w:r>
+    </w:p>
+    <w:p>
+      <w:pPr>
+        <w:pStyle w:val="affa"/>
+      </w:pPr>
+      <w:r>
+        <w:t>192.168.0.107</w:t>
+      </w:r>
+      <w:r>
+        <w:t xml:space="preserve"> k8s-master01</w:t>
+      </w:r>
+    </w:p>
+    <w:p>
+      <w:pPr>
+        <w:pStyle w:val="affa"/>
+      </w:pPr>
+      <w:r>
+        <w:t>192.168.0.108</w:t>
+      </w:r>
+      <w:r>
+        <w:t xml:space="preserve"> k8s-master02</w:t>
+      </w:r>
+    </w:p>
+    <w:p>
+      <w:pPr>
+        <w:pStyle w:val="affa"/>
+      </w:pPr>
+      <w:r>
+        <w:t>192.168.0.109</w:t>
+      </w:r>
+      <w:r>
+        <w:t xml:space="preserve"> k8s-master03</w:t>
+      </w:r>
+    </w:p>
+    <w:p>
+      <w:pPr>
+        <w:pStyle w:val="affa"/>
+      </w:pPr>
+      <w:r>
+        <w:t>192.168.0.236</w:t>
+      </w:r>
+      <w:r>
+        <w:t xml:space="preserve"> k8s-master-lb </w:t>
+      </w:r>
+      <w:r>
+        <w:rPr>
+          <w:rFonts w:hint="eastAsia"/>
+          <w:highlight w:val="yellow"/>
+        </w:rPr>
+        <w:t>#</w:t>
+      </w:r>
+      <w:r>
+        <w:rPr>
+          <w:highlight w:val="yellow"/>
+        </w:rPr>
+        <w:t xml:space="preserve"> </w:t>
+      </w:r>
+      <w:r>
+        <w:rPr>
+          <w:rFonts w:hint="eastAsia"/>
+          <w:highlight w:val="yellow"/>
+        </w:rPr>
+        <w:t>如果不是高可用集群，该</w:t>
+      </w:r>
+      <w:r>
+        <w:rPr>
+          <w:rFonts w:hint="eastAsia"/>
+          <w:highlight w:val="yellow"/>
+        </w:rPr>
+        <w:t>I</w:t>
+      </w:r>
+      <w:r>
+        <w:rPr>
+          <w:highlight w:val="yellow"/>
+        </w:rPr>
+        <w:t>P</w:t>
+      </w:r>
+      <w:r>
+        <w:rPr>
+          <w:rFonts w:hint="eastAsia"/>
+          <w:highlight w:val="yellow"/>
+        </w:rPr>
+        <w:t>为</w:t>
+      </w:r>
+      <w:r>
+        <w:rPr>
+          <w:rFonts w:hint="eastAsia"/>
+          <w:highlight w:val="yellow"/>
+        </w:rPr>
+        <w:t>Master</w:t>
+      </w:r>
+      <w:r>
+        <w:rPr>
+          <w:highlight w:val="yellow"/>
+        </w:rPr>
+        <w:t>01</w:t>
+      </w:r>
+      <w:r>
+        <w:rPr>
+          <w:rFonts w:hint="eastAsia"/>
+          <w:highlight w:val="yellow"/>
+        </w:rPr>
+        <w:t>的</w:t>
+      </w:r>
+      <w:r>
+        <w:rPr>
+          <w:rFonts w:hint="eastAsia"/>
+          <w:highlight w:val="yellow"/>
+        </w:rPr>
+        <w:t>I</w:t>
+      </w:r>
+      <w:r>
+        <w:rPr>
+          <w:highlight w:val="yellow"/>
+        </w:rPr>
+        <w:t>P</w:t>
+      </w:r>
+    </w:p>
+    <w:p>
+      <w:pPr>
+        <w:pStyle w:val="affa"/>
+      </w:pPr>
+      <w:r>
+        <w:t>192.168.0.110</w:t>
+      </w:r>
+      <w:r>
+        <w:t xml:space="preserve"> k8s-node01</w:t>
+      </w:r>
+    </w:p>
+    <w:p>
+      <w:pPr>
+        <w:pStyle w:val="affa"/>
+      </w:pPr>
+      <w:r>
+        <w:t>192.168.0.111</w:t>
+      </w:r>
+      <w:r>
+        <w:t xml:space="preserve"> k8s-node02</w:t>
+      </w:r>
+    </w:p>
+    <w:p>
+      <w:pPr>
+        <w:pStyle w:val="aff9"/>
+        <w:rPr>
+          <w:color w:val="FF0000"/>
+          <w:sz w:val="30"/>
+          <w:szCs w:val="30"/>
+        </w:rPr>
+      </w:pPr>
+      <w:r>
+        <w:rPr>
+          <w:rFonts w:hint="eastAsia"/>
+          <w:color w:val="FF0000"/>
+          <w:sz w:val="30"/>
+          <w:szCs w:val="30"/>
+        </w:rPr>
+        <w:t>CentOS</w:t>
+      </w:r>
+      <w:r>
+        <w:rPr>
+          <w:color w:val="FF0000"/>
+          <w:sz w:val="30"/>
+          <w:szCs w:val="30"/>
+        </w:rPr>
+        <w:t xml:space="preserve"> 7</w:t>
+      </w:r>
+      <w:r>
+        <w:rPr>
+          <w:rFonts w:hint="eastAsia"/>
+          <w:color w:val="FF0000"/>
+          <w:sz w:val="30"/>
+          <w:szCs w:val="30"/>
+        </w:rPr>
+        <w:t>安装</w:t>
+      </w:r>
+      <w:r>
+        <w:rPr>
+          <w:rFonts w:hint="eastAsia"/>
+          <w:color w:val="FF0000"/>
+          <w:sz w:val="30"/>
+          <w:szCs w:val="30"/>
+        </w:rPr>
+        <w:t>yum</w:t>
+      </w:r>
+      <w:r>
+        <w:rPr>
+          <w:rFonts w:hint="eastAsia"/>
+          <w:color w:val="FF0000"/>
+          <w:sz w:val="30"/>
+          <w:szCs w:val="30"/>
+        </w:rPr>
         <w:t>源如下：</w:t>
       </w:r>
     </w:p>
@@ -1465,7 +3311,7 @@
       <w:r>
         <w:t xml:space="preserve">curl -o /etc/yum.repos.d/CentOS-Base.repo </w:t>
       </w:r>
-      <w:hyperlink r:id="rId16" w:history="1">
+      <w:hyperlink r:id="rId17" w:history="1">
         <w:r>
           <w:rPr>
             <w:rStyle w:val="aff7"/>
@@ -1489,7 +3335,7 @@
       <w:r>
         <w:t xml:space="preserve">yum-config-manager --add-repo </w:t>
       </w:r>
-      <w:hyperlink r:id="rId17" w:history="1">
+      <w:hyperlink r:id="rId18" w:history="1">
         <w:r>
           <w:rPr>
             <w:rStyle w:val="aff7"/>
@@ -1845,6 +3691,7 @@
         <w:pStyle w:val="Swift1"/>
       </w:pPr>
       <w:r>
+        <w:lastRenderedPageBreak/>
         <w:t xml:space="preserve">yum install </w:t>
       </w:r>
       <w:r>
@@ -1886,7 +3733,6 @@
         <w:pStyle w:val="affa"/>
       </w:pPr>
       <w:r>
-        <w:lastRenderedPageBreak/>
         <w:t>echo 'Asia/Shanghai' &gt;/etc/timezone</w:t>
       </w:r>
     </w:p>
@@ -1927,8 +3773,6 @@
       <w:pPr>
         <w:pStyle w:val="affc"/>
       </w:pPr>
-      <w:bookmarkStart w:id="8" w:name="_GoBack"/>
-      <w:bookmarkEnd w:id="8"/>
       <w:r>
         <w:rPr>
           <w:rFonts w:hint="eastAsia"/>
@@ -2156,7 +4000,7 @@
       <w:r>
         <w:t xml:space="preserve">git clone </w:t>
       </w:r>
-      <w:hyperlink r:id="rId18" w:history="1">
+      <w:hyperlink r:id="rId19" w:history="1">
         <w:r>
           <w:rPr>
             <w:rStyle w:val="aff7"/>
@@ -2258,22 +4102,24 @@
       <w:pPr>
         <w:pStyle w:val="22"/>
       </w:pPr>
-      <w:bookmarkStart w:id="9" w:name="_Toc9026222"/>
-      <w:bookmarkStart w:id="10" w:name="_Toc12714931"/>
+      <w:bookmarkStart w:id="13" w:name="_Toc9026222"/>
+      <w:bookmarkStart w:id="14" w:name="_Toc12714931"/>
+      <w:bookmarkStart w:id="15" w:name="_Toc61089590"/>
       <w:r>
         <w:rPr>
           <w:rFonts w:hint="eastAsia"/>
         </w:rPr>
         <w:t>内核</w:t>
       </w:r>
-      <w:bookmarkEnd w:id="9"/>
-      <w:bookmarkEnd w:id="10"/>
+      <w:bookmarkEnd w:id="13"/>
+      <w:bookmarkEnd w:id="14"/>
       <w:r>
         <w:rPr>
           <w:rFonts w:hint="eastAsia"/>
         </w:rPr>
         <w:t>配置</w:t>
       </w:r>
+      <w:bookmarkEnd w:id="15"/>
     </w:p>
     <w:p>
       <w:pPr>
@@ -2506,7 +4352,11 @@
         <w:pStyle w:val="swift"/>
       </w:pPr>
       <w:r>
-        <w:t>for i in k8s-master02 k8s-master03 k8s-node01 k8s-node02;do scp kernel-ml-4.19.12-1.el7.elrepo.x86_64.rpm kernel-ml-devel-4.19.12-1.el7.elrepo.x86_64.rpm $i:</w:t>
+        <w:t>for i in k8s-master02 k8s-master03 k8s-node01 k8s-node02;do scp kernel-ml-4.19.12-1.el7.elrepo.x86_64.rpm kernel-ml-devel-4.19.12-</w:t>
+      </w:r>
+      <w:r>
+        <w:lastRenderedPageBreak/>
+        <w:t>1.el7.elrepo.x86_64.rpm $i:</w:t>
       </w:r>
       <w:r>
         <w:rPr>
@@ -2614,7 +4464,6 @@
         <w:pStyle w:val="swift"/>
       </w:pPr>
       <w:r>
-        <w:lastRenderedPageBreak/>
         <w:t>grub2-set-default  0 &amp;&amp; grub2-mkconfig -o /etc/grub2.cfg</w:t>
       </w:r>
     </w:p>
@@ -3327,6 +5176,7 @@
         <w:pStyle w:val="affa"/>
       </w:pPr>
       <w:r>
+        <w:lastRenderedPageBreak/>
         <w:t>cat &lt;&lt;EOF &gt; /etc/sysctl.d/k8s.conf</w:t>
       </w:r>
     </w:p>
@@ -3375,7 +5225,6 @@
         <w:pStyle w:val="affa"/>
       </w:pPr>
       <w:r>
-        <w:lastRenderedPageBreak/>
         <w:t>vm.panic_on_oom=0</w:t>
       </w:r>
     </w:p>
@@ -3611,16 +5460,18 @@
       <w:pPr>
         <w:pStyle w:val="22"/>
       </w:pPr>
-      <w:bookmarkStart w:id="11" w:name="_Toc9026223"/>
-      <w:bookmarkStart w:id="12" w:name="_Toc12714932"/>
+      <w:bookmarkStart w:id="16" w:name="_Toc9026223"/>
+      <w:bookmarkStart w:id="17" w:name="_Toc12714932"/>
+      <w:bookmarkStart w:id="18" w:name="_Toc61089591"/>
       <w:r>
         <w:rPr>
           <w:rFonts w:hint="eastAsia"/>
         </w:rPr>
         <w:t>基本组件安装</w:t>
       </w:r>
-      <w:bookmarkEnd w:id="11"/>
-      <w:bookmarkEnd w:id="12"/>
+      <w:bookmarkEnd w:id="16"/>
+      <w:bookmarkEnd w:id="17"/>
+      <w:bookmarkEnd w:id="18"/>
     </w:p>
     <w:p>
       <w:pPr>
@@ -3926,6 +5777,7 @@
         <w:rPr>
           <w:rFonts w:hint="eastAsia"/>
         </w:rPr>
+        <w:lastRenderedPageBreak/>
         <w:t>安装</w:t>
       </w:r>
       <w:r>
@@ -3987,7 +5839,6 @@
         <w:pStyle w:val="swift"/>
       </w:pPr>
       <w:r>
-        <w:lastRenderedPageBreak/>
         <w:t>yum install kubeadm -y</w:t>
       </w:r>
     </w:p>
@@ -4184,22 +6035,27 @@
       <w:pPr>
         <w:pStyle w:val="22"/>
       </w:pPr>
+      <w:bookmarkStart w:id="19" w:name="_Toc61089592"/>
       <w:r>
         <w:rPr>
           <w:rFonts w:hint="eastAsia"/>
         </w:rPr>
         <w:t>高可用组件安装</w:t>
       </w:r>
+      <w:bookmarkEnd w:id="19"/>
     </w:p>
     <w:p>
       <w:pPr>
         <w:pStyle w:val="affd"/>
-      </w:pPr>
-      <w:r>
-        <w:rPr>
-          <w:rFonts w:hint="eastAsia"/>
+        <w:rPr>
           <w:highlight w:val="yellow"/>
         </w:rPr>
+      </w:pPr>
+      <w:r>
+        <w:rPr>
+          <w:rFonts w:hint="eastAsia"/>
+          <w:highlight w:val="yellow"/>
+        </w:rPr>
         <w:t>（注意：如果不是高可用集群，</w:t>
       </w:r>
       <w:r>
@@ -4228,7 +6084,14 @@
           <w:rFonts w:hint="eastAsia"/>
           <w:highlight w:val="yellow"/>
         </w:rPr>
-        <w:t>无需安装）</w:t>
+        <w:t>无需安装</w:t>
+      </w:r>
+      <w:r>
+        <w:rPr>
+          <w:rFonts w:hint="eastAsia"/>
+          <w:highlight w:val="yellow"/>
+        </w:rPr>
+        <w:t>）</w:t>
       </w:r>
     </w:p>
     <w:p>
@@ -4238,6 +6101,179 @@
       <w:r>
         <w:rPr>
           <w:rFonts w:hint="eastAsia"/>
+          <w:highlight w:val="yellow"/>
+        </w:rPr>
+        <w:t>公有云要用公有云自带的负载均衡，比如阿里云的</w:t>
+      </w:r>
+      <w:r>
+        <w:rPr>
+          <w:rFonts w:hint="eastAsia"/>
+          <w:highlight w:val="yellow"/>
+        </w:rPr>
+        <w:t>S</w:t>
+      </w:r>
+      <w:r>
+        <w:rPr>
+          <w:highlight w:val="yellow"/>
+        </w:rPr>
+        <w:t>LB</w:t>
+      </w:r>
+      <w:r>
+        <w:rPr>
+          <w:rFonts w:hint="eastAsia"/>
+          <w:highlight w:val="yellow"/>
+        </w:rPr>
+        <w:t>，腾讯云的</w:t>
+      </w:r>
+      <w:r>
+        <w:rPr>
+          <w:rFonts w:hint="eastAsia"/>
+          <w:highlight w:val="yellow"/>
+        </w:rPr>
+        <w:t>E</w:t>
+      </w:r>
+      <w:r>
+        <w:rPr>
+          <w:highlight w:val="yellow"/>
+        </w:rPr>
+        <w:t>LB</w:t>
+      </w:r>
+      <w:r>
+        <w:rPr>
+          <w:rFonts w:hint="eastAsia"/>
+          <w:highlight w:val="yellow"/>
+        </w:rPr>
+        <w:t>，用来替代</w:t>
+      </w:r>
+      <w:r>
+        <w:rPr>
+          <w:rFonts w:hint="eastAsia"/>
+          <w:highlight w:val="yellow"/>
+        </w:rPr>
+        <w:t>haproxy</w:t>
+      </w:r>
+      <w:r>
+        <w:rPr>
+          <w:rFonts w:hint="eastAsia"/>
+          <w:highlight w:val="yellow"/>
+        </w:rPr>
+        <w:t>和</w:t>
+      </w:r>
+      <w:r>
+        <w:rPr>
+          <w:rFonts w:hint="eastAsia"/>
+          <w:highlight w:val="yellow"/>
+        </w:rPr>
+        <w:t>keepalived</w:t>
+      </w:r>
+      <w:r>
+        <w:rPr>
+          <w:rFonts w:hint="eastAsia"/>
+          <w:highlight w:val="yellow"/>
+        </w:rPr>
+        <w:t>，因为公有云大部分都是不支持</w:t>
+      </w:r>
+      <w:r>
+        <w:rPr>
+          <w:rFonts w:hint="eastAsia"/>
+          <w:highlight w:val="yellow"/>
+        </w:rPr>
+        <w:t>keepalived</w:t>
+      </w:r>
+      <w:r>
+        <w:rPr>
+          <w:rFonts w:hint="eastAsia"/>
+          <w:highlight w:val="yellow"/>
+        </w:rPr>
+        <w:t>的，另外如果用阿里云的话，</w:t>
+      </w:r>
+      <w:r>
+        <w:rPr>
+          <w:rFonts w:hint="eastAsia"/>
+          <w:highlight w:val="yellow"/>
+        </w:rPr>
+        <w:t>kubectl</w:t>
+      </w:r>
+      <w:r>
+        <w:rPr>
+          <w:rFonts w:hint="eastAsia"/>
+          <w:highlight w:val="yellow"/>
+        </w:rPr>
+        <w:t>控制端不能放在</w:t>
+      </w:r>
+      <w:r>
+        <w:rPr>
+          <w:rFonts w:hint="eastAsia"/>
+          <w:highlight w:val="yellow"/>
+        </w:rPr>
+        <w:t>master</w:t>
+      </w:r>
+      <w:r>
+        <w:rPr>
+          <w:rFonts w:hint="eastAsia"/>
+          <w:highlight w:val="yellow"/>
+        </w:rPr>
+        <w:t>节点</w:t>
+      </w:r>
+      <w:r>
+        <w:rPr>
+          <w:rFonts w:hint="eastAsia"/>
+          <w:highlight w:val="yellow"/>
+        </w:rPr>
+        <w:t>，推荐使用腾讯云，因为阿里云的</w:t>
+      </w:r>
+      <w:r>
+        <w:rPr>
+          <w:rFonts w:hint="eastAsia"/>
+          <w:highlight w:val="yellow"/>
+        </w:rPr>
+        <w:t>slb</w:t>
+      </w:r>
+      <w:r>
+        <w:rPr>
+          <w:rFonts w:hint="eastAsia"/>
+          <w:highlight w:val="yellow"/>
+        </w:rPr>
+        <w:t>有回环的问题，也就是</w:t>
+      </w:r>
+      <w:r>
+        <w:rPr>
+          <w:rFonts w:hint="eastAsia"/>
+          <w:highlight w:val="yellow"/>
+        </w:rPr>
+        <w:t>slb</w:t>
+      </w:r>
+      <w:r>
+        <w:rPr>
+          <w:rFonts w:hint="eastAsia"/>
+          <w:highlight w:val="yellow"/>
+        </w:rPr>
+        <w:t>代理的服务器不能反向访问</w:t>
+      </w:r>
+      <w:r>
+        <w:rPr>
+          <w:rFonts w:hint="eastAsia"/>
+        </w:rPr>
+        <w:t>S</w:t>
+      </w:r>
+      <w:r>
+        <w:t>LB</w:t>
+      </w:r>
+      <w:r>
+        <w:rPr>
+          <w:rFonts w:hint="eastAsia"/>
+          <w:highlight w:val="yellow"/>
+        </w:rPr>
+        <w:t>，但是腾讯云修复了这个问题。</w:t>
+      </w:r>
+    </w:p>
+    <w:p>
+      <w:pPr>
+        <w:pStyle w:val="affd"/>
+      </w:pPr>
+      <w:r>
+        <w:rPr>
+          <w:rFonts w:hint="eastAsia"/>
         </w:rPr>
         <w:t>所有</w:t>
       </w:r>
@@ -4505,6 +6541,7 @@
         <w:pStyle w:val="affa"/>
       </w:pPr>
       <w:r>
+        <w:lastRenderedPageBreak/>
         <w:t xml:space="preserve">  bind *:33305</w:t>
       </w:r>
     </w:p>
@@ -5110,6 +7147,7 @@
         <w:pStyle w:val="affc"/>
       </w:pPr>
       <w:r>
+        <w:lastRenderedPageBreak/>
         <w:t>Master02</w:t>
       </w:r>
       <w:r>
@@ -5208,7 +7246,6 @@
         <w:pStyle w:val="affa"/>
       </w:pPr>
       <w:r>
-        <w:lastRenderedPageBreak/>
         <w:t xml:space="preserve">    fall 2  </w:t>
       </w:r>
     </w:p>
@@ -5649,6 +7686,7 @@
         <w:pStyle w:val="affa"/>
       </w:pPr>
       <w:r>
+        <w:lastRenderedPageBreak/>
         <w:t xml:space="preserve">    track_script {</w:t>
       </w:r>
     </w:p>
@@ -5834,7 +7872,6 @@
           <w:kern w:val="2"/>
           <w:lang w:val="en-US"/>
         </w:rPr>
-        <w:lastRenderedPageBreak/>
         <w:t>do</w:t>
       </w:r>
     </w:p>
@@ -6692,6 +8729,7 @@
         <w:rPr>
           <w:rFonts w:hint="eastAsia"/>
         </w:rPr>
+        <w:lastRenderedPageBreak/>
         <w:t>keepalived</w:t>
       </w:r>
       <w:r>
@@ -6924,12 +8962,14 @@
       <w:pPr>
         <w:pStyle w:val="22"/>
       </w:pPr>
+      <w:bookmarkStart w:id="20" w:name="_Toc61089593"/>
       <w:r>
         <w:rPr>
           <w:rFonts w:hint="eastAsia"/>
         </w:rPr>
         <w:t>集群初始化</w:t>
       </w:r>
+      <w:bookmarkEnd w:id="20"/>
     </w:p>
     <w:p>
       <w:r>
@@ -6940,7 +8980,7 @@
       </w:r>
     </w:p>
     <w:p>
-      <w:hyperlink r:id="rId19" w:history="1">
+      <w:hyperlink r:id="rId20" w:history="1">
         <w:r>
           <w:rPr>
             <w:rStyle w:val="aff7"/>
@@ -7416,6 +9456,7 @@
         <w:pStyle w:val="Swift1"/>
       </w:pPr>
       <w:r>
+        <w:lastRenderedPageBreak/>
         <w:t>etcd:</w:t>
       </w:r>
     </w:p>
@@ -7522,7 +9563,6 @@
         <w:rPr>
           <w:rFonts w:hint="eastAsia"/>
         </w:rPr>
-        <w:lastRenderedPageBreak/>
         <w:t>更新</w:t>
       </w:r>
       <w:r>
@@ -7899,6 +9939,7 @@
         <w:pStyle w:val="swift"/>
       </w:pPr>
       <w:r>
+        <w:lastRenderedPageBreak/>
         <w:t xml:space="preserve">  kubeadm join </w:t>
       </w:r>
       <w:r>
@@ -7963,7 +10004,6 @@
         <w:pStyle w:val="swift"/>
       </w:pPr>
       <w:r>
-        <w:lastRenderedPageBreak/>
         <w:t>Then you can join any number of worker nodes by running the following on each as root:</w:t>
       </w:r>
     </w:p>
@@ -8251,19 +10291,22 @@
       <w:pPr>
         <w:pStyle w:val="22"/>
       </w:pPr>
-      <w:bookmarkStart w:id="13" w:name="_Toc9026226"/>
-      <w:bookmarkStart w:id="14" w:name="_Toc12714935"/>
-      <w:r>
-        <w:rPr>
-          <w:rFonts w:hint="eastAsia"/>
-        </w:rPr>
+      <w:bookmarkStart w:id="21" w:name="_Toc9026226"/>
+      <w:bookmarkStart w:id="22" w:name="_Toc12714935"/>
+      <w:bookmarkStart w:id="23" w:name="_Toc61089594"/>
+      <w:r>
+        <w:rPr>
+          <w:rFonts w:hint="eastAsia"/>
+        </w:rPr>
+        <w:lastRenderedPageBreak/>
         <w:t>高可用</w:t>
       </w:r>
       <w:r>
         <w:t>Master</w:t>
       </w:r>
-      <w:bookmarkEnd w:id="13"/>
-      <w:bookmarkEnd w:id="14"/>
+      <w:bookmarkEnd w:id="21"/>
+      <w:bookmarkEnd w:id="22"/>
+      <w:bookmarkEnd w:id="23"/>
     </w:p>
     <w:p>
       <w:pPr>
@@ -8404,7 +10447,6 @@
         <w:rPr>
           <w:rFonts w:hint="eastAsia"/>
         </w:rPr>
-        <w:lastRenderedPageBreak/>
         <w:t>初始化其他</w:t>
       </w:r>
       <w:r>
@@ -8451,8 +10493,9 @@
       <w:pPr>
         <w:pStyle w:val="22"/>
       </w:pPr>
-      <w:bookmarkStart w:id="15" w:name="_Toc9026227"/>
-      <w:bookmarkStart w:id="16" w:name="_Toc12714936"/>
+      <w:bookmarkStart w:id="24" w:name="_Toc9026227"/>
+      <w:bookmarkStart w:id="25" w:name="_Toc12714936"/>
+      <w:bookmarkStart w:id="26" w:name="_Toc61089595"/>
       <w:r>
         <w:t>Node</w:t>
       </w:r>
@@ -8462,8 +10505,9 @@
         </w:rPr>
         <w:t>节点的配置</w:t>
       </w:r>
-      <w:bookmarkEnd w:id="15"/>
-      <w:bookmarkEnd w:id="16"/>
+      <w:bookmarkEnd w:id="24"/>
+      <w:bookmarkEnd w:id="25"/>
+      <w:bookmarkEnd w:id="26"/>
     </w:p>
     <w:p>
       <w:pPr>
@@ -8628,8 +10672,9 @@
       <w:pPr>
         <w:pStyle w:val="22"/>
       </w:pPr>
-      <w:bookmarkStart w:id="17" w:name="_Toc9026225"/>
-      <w:bookmarkStart w:id="18" w:name="_Toc12714934"/>
+      <w:bookmarkStart w:id="27" w:name="_Toc9026225"/>
+      <w:bookmarkStart w:id="28" w:name="_Toc12714934"/>
+      <w:bookmarkStart w:id="29" w:name="_Toc61089596"/>
       <w:r>
         <w:t>Calico</w:t>
       </w:r>
@@ -8639,8 +10684,9 @@
         </w:rPr>
         <w:t>组件的安装</w:t>
       </w:r>
-      <w:bookmarkEnd w:id="17"/>
-      <w:bookmarkEnd w:id="18"/>
+      <w:bookmarkEnd w:id="27"/>
+      <w:bookmarkEnd w:id="28"/>
+      <w:bookmarkEnd w:id="29"/>
     </w:p>
     <w:p>
       <w:pPr>
@@ -8776,7 +10822,11 @@
         <w:pStyle w:val="swift"/>
       </w:pPr>
       <w:r>
-        <w:t>ETCD_CERT=`cat /etc/kubernetes/pki/etcd/server.crt | base64 | tr -d '\n'`</w:t>
+        <w:t xml:space="preserve">ETCD_CERT=`cat /etc/kubernetes/pki/etcd/server.crt | base64 | tr -d </w:t>
+      </w:r>
+      <w:r>
+        <w:lastRenderedPageBreak/>
+        <w:t>'\n'`</w:t>
       </w:r>
     </w:p>
     <w:p>
@@ -9094,8 +11144,9 @@
       <w:pPr>
         <w:pStyle w:val="22"/>
       </w:pPr>
-      <w:bookmarkStart w:id="19" w:name="_Toc9026228"/>
-      <w:bookmarkStart w:id="20" w:name="_Toc12714937"/>
+      <w:bookmarkStart w:id="30" w:name="_Toc9026228"/>
+      <w:bookmarkStart w:id="31" w:name="_Toc12714937"/>
+      <w:bookmarkStart w:id="32" w:name="_Toc61089597"/>
       <w:r>
         <w:t>Metrics</w:t>
       </w:r>
@@ -9105,8 +11156,9 @@
         </w:rPr>
         <w:t>部署</w:t>
       </w:r>
-      <w:bookmarkEnd w:id="19"/>
-      <w:bookmarkEnd w:id="20"/>
+      <w:bookmarkEnd w:id="30"/>
+      <w:bookmarkEnd w:id="31"/>
+      <w:bookmarkEnd w:id="32"/>
     </w:p>
     <w:p>
       <w:pPr>
@@ -9264,6 +11316,7 @@
           <w:rFonts w:hint="eastAsia"/>
           <w:shd w:val="clear" w:color="auto" w:fill="FFFFFF"/>
         </w:rPr>
+        <w:lastRenderedPageBreak/>
         <w:t>s</w:t>
       </w:r>
       <w:r>
@@ -9407,11 +11460,7 @@
         <w:pStyle w:val="swift"/>
       </w:pPr>
       <w:r>
-        <w:t>clusterrolebinding.rbac.authorization.k8s.io/metrics-server:system:auth-</w:t>
-      </w:r>
-      <w:r>
-        <w:lastRenderedPageBreak/>
-        <w:t>delegator created</w:t>
+        <w:t>clusterrolebinding.rbac.authorization.k8s.io/metrics-server:system:auth-delegator created</w:t>
       </w:r>
     </w:p>
     <w:p>
@@ -9530,8 +11579,9 @@
       <w:pPr>
         <w:pStyle w:val="22"/>
       </w:pPr>
-      <w:bookmarkStart w:id="21" w:name="_Toc9026229"/>
-      <w:bookmarkStart w:id="22" w:name="_Toc12714938"/>
+      <w:bookmarkStart w:id="33" w:name="_Toc9026229"/>
+      <w:bookmarkStart w:id="34" w:name="_Toc12714938"/>
+      <w:bookmarkStart w:id="35" w:name="_Toc61089598"/>
       <w:r>
         <w:t>Dashboard</w:t>
       </w:r>
@@ -9541,8 +11591,9 @@
         </w:rPr>
         <w:t>部署</w:t>
       </w:r>
-      <w:bookmarkEnd w:id="21"/>
-      <w:bookmarkEnd w:id="22"/>
+      <w:bookmarkEnd w:id="33"/>
+      <w:bookmarkEnd w:id="34"/>
+      <w:bookmarkEnd w:id="35"/>
     </w:p>
     <w:p>
       <w:pPr>
@@ -9596,6 +11647,7 @@
           <w:lang w:bidi="he-IL"/>
         </w:rPr>
       </w:pPr>
+      <w:bookmarkStart w:id="36" w:name="_Toc61089599"/>
       <w:r>
         <w:rPr>
           <w:rFonts w:hint="eastAsia"/>
@@ -9617,6 +11669,7 @@
         </w:rPr>
         <w:t>dashboard</w:t>
       </w:r>
+      <w:bookmarkEnd w:id="36"/>
     </w:p>
     <w:p>
       <w:pPr>
@@ -9819,6 +11872,7 @@
         <w:rPr>
           <w:lang w:bidi="he-IL"/>
         </w:rPr>
+        <w:lastRenderedPageBreak/>
         <w:t>rolebinding.rbac.authorization.k8s.io/kubernetes-dashboard created</w:t>
       </w:r>
     </w:p>
@@ -9892,6 +11946,7 @@
           <w:lang w:bidi="he-IL"/>
         </w:rPr>
       </w:pPr>
+      <w:bookmarkStart w:id="37" w:name="_Toc61089600"/>
       <w:r>
         <w:rPr>
           <w:rFonts w:hint="eastAsia"/>
@@ -9899,6 +11954,7 @@
         </w:rPr>
         <w:t>安装最新版</w:t>
       </w:r>
+      <w:bookmarkEnd w:id="37"/>
     </w:p>
     <w:p>
       <w:r>
@@ -9929,7 +11985,7 @@
         </w:rPr>
         <w:t>：</w:t>
       </w:r>
-      <w:hyperlink r:id="rId20" w:history="1">
+      <w:hyperlink r:id="rId21" w:history="1">
         <w:r>
           <w:rPr>
             <w:rStyle w:val="aff7"/>
@@ -9975,7 +12031,6 @@
         <w:rPr>
           <w:noProof/>
         </w:rPr>
-        <w:lastRenderedPageBreak/>
         <w:drawing>
           <wp:inline distT="0" distB="0" distL="0" distR="0" wp14:anchorId="51C4F091" wp14:editId="0B4DC9FD">
             <wp:extent cx="5274310" cy="2272665"/>
@@ -9992,7 +12047,7 @@
                     <pic:cNvPicPr/>
                   </pic:nvPicPr>
                   <pic:blipFill>
-                    <a:blip r:embed="rId21"/>
+                    <a:blip r:embed="rId22"/>
                     <a:stretch>
                       <a:fillRect/>
                     </a:stretch>
@@ -10020,7 +12075,7 @@
       <w:r>
         <w:t xml:space="preserve">kubectl apply -f </w:t>
       </w:r>
-      <w:hyperlink r:id="rId22" w:history="1">
+      <w:hyperlink r:id="rId23" w:history="1">
         <w:r>
           <w:rPr>
             <w:rStyle w:val="aff7"/>
@@ -10323,10 +12378,12 @@
       <w:pPr>
         <w:pStyle w:val="31"/>
       </w:pPr>
-      <w:r>
-        <w:rPr>
-          <w:rFonts w:hint="eastAsia"/>
-        </w:rPr>
+      <w:bookmarkStart w:id="38" w:name="_Toc61089601"/>
+      <w:r>
+        <w:rPr>
+          <w:rFonts w:hint="eastAsia"/>
+        </w:rPr>
+        <w:lastRenderedPageBreak/>
         <w:t>登录</w:t>
       </w:r>
       <w:r>
@@ -10335,6 +12392,7 @@
         </w:rPr>
         <w:t>dashboard</w:t>
       </w:r>
+      <w:bookmarkEnd w:id="38"/>
     </w:p>
     <w:p>
       <w:pPr>
@@ -10400,7 +12458,6 @@
           <w:noProof/>
           <w:bdr w:val="single" w:sz="4" w:space="0" w:color="auto"/>
         </w:rPr>
-        <w:lastRenderedPageBreak/>
         <w:drawing>
           <wp:inline distT="0" distB="0" distL="0" distR="0" wp14:anchorId="12C372E4" wp14:editId="6F1B45D4">
             <wp:extent cx="2543810" cy="2286000"/>
@@ -10419,7 +12476,7 @@
                     </pic:cNvPicPr>
                   </pic:nvPicPr>
                   <pic:blipFill>
-                    <a:blip r:embed="rId23">
+                    <a:blip r:embed="rId24">
                       <a:extLst>
                         <a:ext uri="{28A0092B-C50C-407E-A947-70E740481C1C}">
                           <a14:useLocalDpi xmlns:a14="http://schemas.microsoft.com/office/drawing/2010/main" val="0"/>
@@ -10569,7 +12626,7 @@
                     </pic:cNvPicPr>
                   </pic:nvPicPr>
                   <pic:blipFill>
-                    <a:blip r:embed="rId24">
+                    <a:blip r:embed="rId25">
                       <a:extLst>
                         <a:ext uri="{28A0092B-C50C-407E-A947-70E740481C1C}">
                           <a14:useLocalDpi xmlns:a14="http://schemas.microsoft.com/office/drawing/2010/main" val="0"/>
@@ -10689,7 +12746,7 @@
                     </pic:cNvPicPr>
                   </pic:nvPicPr>
                   <pic:blipFill>
-                    <a:blip r:embed="rId25">
+                    <a:blip r:embed="rId26">
                       <a:extLst>
                         <a:ext uri="{28A0092B-C50C-407E-A947-70E740481C1C}">
                           <a14:useLocalDpi xmlns:a14="http://schemas.microsoft.com/office/drawing/2010/main" val="0"/>
@@ -10787,7 +12844,7 @@
         </w:rPr>
         <w:t>：</w:t>
       </w:r>
-      <w:hyperlink r:id="rId26" w:history="1">
+      <w:hyperlink r:id="rId27" w:history="1">
         <w:r>
           <w:rPr>
             <w:rStyle w:val="aff7"/>
@@ -10881,7 +12938,7 @@
                     </pic:cNvPicPr>
                   </pic:nvPicPr>
                   <pic:blipFill>
-                    <a:blip r:embed="rId27">
+                    <a:blip r:embed="rId28">
                       <a:extLst>
                         <a:ext uri="{28A0092B-C50C-407E-A947-70E740481C1C}">
                           <a14:useLocalDpi xmlns:a14="http://schemas.microsoft.com/office/drawing/2010/main" val="0"/>
@@ -11153,7 +13210,7 @@
                     </pic:cNvPicPr>
                   </pic:nvPicPr>
                   <pic:blipFill>
-                    <a:blip r:embed="rId28">
+                    <a:blip r:embed="rId29">
                       <a:extLst>
                         <a:ext uri="{28A0092B-C50C-407E-A947-70E740481C1C}">
                           <a14:useLocalDpi xmlns:a14="http://schemas.microsoft.com/office/drawing/2010/main" val="0"/>
@@ -11218,12 +13275,14 @@
       <w:pPr>
         <w:pStyle w:val="22"/>
       </w:pPr>
+      <w:bookmarkStart w:id="39" w:name="_Toc61089602"/>
       <w:r>
         <w:rPr>
           <w:rFonts w:hint="eastAsia"/>
         </w:rPr>
         <w:t>一些必须的配置更改</w:t>
       </w:r>
+      <w:bookmarkEnd w:id="39"/>
     </w:p>
     <w:p>
       <w:pPr>
@@ -11399,12 +13458,14 @@
       <w:pPr>
         <w:pStyle w:val="13"/>
       </w:pPr>
+      <w:bookmarkStart w:id="40" w:name="_Toc61089603"/>
       <w:r>
         <w:rPr>
           <w:rFonts w:hint="eastAsia"/>
         </w:rPr>
         <w:t>注意事项</w:t>
       </w:r>
+      <w:bookmarkEnd w:id="40"/>
     </w:p>
     <w:p>
       <w:r>
@@ -12320,7 +14381,7 @@
         <v:path o:extrusionok="f" gradientshapeok="t" o:connecttype="rect"/>
         <o:lock v:ext="edit" aspectratio="t"/>
       </v:shapetype>
-      <v:shape id="_x0000_i1028" type="#_x0000_t75" style="width:7.4pt;height:7.4pt" o:bullet="t">
+      <v:shape id="_x0000_i1027" type="#_x0000_t75" style="width:7.5pt;height:7.5pt" o:bullet="t">
         <v:imagedata r:id="rId1" o:title="项目符号1"/>
       </v:shape>
     </w:pict>
@@ -43119,10 +45180,22 @@
 </s:customData>
 </file>
 
+<file path=customXml/item2.xml><?xml version="1.0" encoding="utf-8"?>
+<b:Sources xmlns:b="http://schemas.openxmlformats.org/officeDocument/2006/bibliography" xmlns="http://schemas.openxmlformats.org/officeDocument/2006/bibliography" SelectedStyle="\APASixthEditionOfficeOnline.xsl" StyleName="APA" Version="6"/>
+</file>
+
 <file path=customXml/itemProps1.xml><?xml version="1.0" encoding="utf-8"?>
 <ds:datastoreItem xmlns:ds="http://schemas.openxmlformats.org/officeDocument/2006/customXml" ds:itemID="{B1977F7D-205B-4081-913C-38D41E755F92}">
   <ds:schemaRefs>
     <ds:schemaRef ds:uri="http://www.wps.cn/officeDocument/2013/wpsCustomData"/>
   </ds:schemaRefs>
 </ds:datastoreItem>
+</file>
+
+<file path=customXml/itemProps2.xml><?xml version="1.0" encoding="utf-8"?>
+<ds:datastoreItem xmlns:ds="http://schemas.openxmlformats.org/officeDocument/2006/customXml" ds:itemID="{D3B94465-7861-46FD-9739-BAA74FC4BFBD}">
+  <ds:schemaRefs>
+    <ds:schemaRef ds:uri="http://schemas.openxmlformats.org/officeDocument/2006/bibliography"/>
+  </ds:schemaRefs>
+</ds:datastoreItem>
 </file>
</xml_diff>